<commit_message>
Incidente: Ordenar Lista de terminados.
</commit_message>
<xml_diff>
--- a/Docs/revisiones/Pruebas Mayo 2016.docx
+++ b/Docs/revisiones/Pruebas Mayo 2016.docx
@@ -346,6 +346,1095 @@
                     <a:xfrm>
                       <a:off x="0" y="0"/>
                       <a:ext cx="6332220" cy="3838575"/>
+                    </a:xfrm>
+                    <a:prstGeom prst="rect">
+                      <a:avLst/>
+                    </a:prstGeom>
+                  </pic:spPr>
+                </pic:pic>
+              </a:graphicData>
+            </a:graphic>
+          </wp:anchor>
+        </w:drawing>
+      </w:r>
+      <w:r>
+        <w:br w:type="page"/>
+      </w:r>
+    </w:p>
+    <w:p>
+      <w:pPr>
+        <w:pStyle w:val="ListParagraph"/>
+        <w:spacing w:lineRule="auto" w:line="240"/>
+        <w:ind w:left="142" w:hanging="284"/>
+        <w:rPr/>
+      </w:pPr>
+      <w:r>
+        <w:rPr/>
+        <w:t>General: punto 1.</w:t>
+      </w:r>
+    </w:p>
+    <w:p>
+      <w:pPr>
+        <w:pStyle w:val="ListParagraph"/>
+        <w:spacing w:lineRule="auto" w:line="240"/>
+        <w:ind w:left="142" w:hanging="284"/>
+        <w:rPr/>
+      </w:pPr>
+      <w:r>
+        <w:rPr/>
+        <w:t>a Dorian Ayala le aparecen los técnicos de DGDST y de DGAIT, lo cual no debe suceder;</w:t>
+      </w:r>
+    </w:p>
+    <w:p>
+      <w:pPr>
+        <w:pStyle w:val="ListParagraph"/>
+        <w:spacing w:lineRule="auto" w:line="240"/>
+        <w:ind w:left="142" w:hanging="284"/>
+        <w:rPr/>
+      </w:pPr>
+      <w:r>
+        <w:rPr/>
+        <w:drawing>
+          <wp:anchor behindDoc="0" distT="0" distB="0" distL="0" distR="0" simplePos="0" locked="0" layoutInCell="1" allowOverlap="1" relativeHeight="7">
+            <wp:simplePos x="0" y="0"/>
+            <wp:positionH relativeFrom="column">
+              <wp:align>center</wp:align>
+            </wp:positionH>
+            <wp:positionV relativeFrom="paragraph">
+              <wp:align>top</wp:align>
+            </wp:positionV>
+            <wp:extent cx="4072890" cy="2545715"/>
+            <wp:effectExtent l="0" t="0" r="0" b="0"/>
+            <wp:wrapSquare wrapText="largest"/>
+            <wp:docPr id="6" name="Image6" descr=""/>
+            <wp:cNvGraphicFramePr>
+              <a:graphicFrameLocks xmlns:a="http://schemas.openxmlformats.org/drawingml/2006/main" noChangeAspect="1"/>
+            </wp:cNvGraphicFramePr>
+            <a:graphic xmlns:a="http://schemas.openxmlformats.org/drawingml/2006/main">
+              <a:graphicData uri="http://schemas.openxmlformats.org/drawingml/2006/picture">
+                <pic:pic xmlns:pic="http://schemas.openxmlformats.org/drawingml/2006/picture">
+                  <pic:nvPicPr>
+                    <pic:cNvPr id="6" name="Image6" descr=""/>
+                    <pic:cNvPicPr>
+                      <a:picLocks noChangeAspect="1" noChangeArrowheads="1"/>
+                    </pic:cNvPicPr>
+                  </pic:nvPicPr>
+                  <pic:blipFill>
+                    <a:blip r:embed="rId7"/>
+                    <a:stretch>
+                      <a:fillRect/>
+                    </a:stretch>
+                  </pic:blipFill>
+                  <pic:spPr bwMode="auto">
+                    <a:xfrm>
+                      <a:off x="0" y="0"/>
+                      <a:ext cx="4072890" cy="2545715"/>
+                    </a:xfrm>
+                    <a:prstGeom prst="rect">
+                      <a:avLst/>
+                    </a:prstGeom>
+                  </pic:spPr>
+                </pic:pic>
+              </a:graphicData>
+            </a:graphic>
+          </wp:anchor>
+        </w:drawing>
+      </w:r>
+    </w:p>
+    <w:p>
+      <w:pPr>
+        <w:pStyle w:val="ListParagraph"/>
+        <w:spacing w:lineRule="auto" w:line="240"/>
+        <w:ind w:left="142" w:hanging="284"/>
+        <w:rPr/>
+      </w:pPr>
+      <w:r>
+        <w:rPr/>
+      </w:r>
+    </w:p>
+    <w:p>
+      <w:pPr>
+        <w:pStyle w:val="ListParagraph"/>
+        <w:spacing w:lineRule="auto" w:line="240"/>
+        <w:ind w:left="142" w:hanging="284"/>
+        <w:rPr/>
+      </w:pPr>
+      <w:r>
+        <w:rPr/>
+      </w:r>
+    </w:p>
+    <w:p>
+      <w:pPr>
+        <w:pStyle w:val="ListParagraph"/>
+        <w:spacing w:lineRule="auto" w:line="240"/>
+        <w:ind w:left="142" w:hanging="284"/>
+        <w:rPr/>
+      </w:pPr>
+      <w:r>
+        <w:rPr/>
+      </w:r>
+    </w:p>
+    <w:p>
+      <w:pPr>
+        <w:pStyle w:val="ListParagraph"/>
+        <w:spacing w:lineRule="auto" w:line="240"/>
+        <w:ind w:left="142" w:hanging="284"/>
+        <w:rPr/>
+      </w:pPr>
+      <w:r>
+        <w:rPr/>
+      </w:r>
+    </w:p>
+    <w:p>
+      <w:pPr>
+        <w:pStyle w:val="ListParagraph"/>
+        <w:spacing w:lineRule="auto" w:line="240"/>
+        <w:ind w:left="142" w:hanging="284"/>
+        <w:rPr/>
+      </w:pPr>
+      <w:r>
+        <w:rPr/>
+      </w:r>
+    </w:p>
+    <w:p>
+      <w:pPr>
+        <w:pStyle w:val="ListParagraph"/>
+        <w:spacing w:lineRule="auto" w:line="240"/>
+        <w:ind w:left="142" w:hanging="284"/>
+        <w:rPr/>
+      </w:pPr>
+      <w:r>
+        <w:rPr/>
+      </w:r>
+    </w:p>
+    <w:p>
+      <w:pPr>
+        <w:pStyle w:val="ListParagraph"/>
+        <w:spacing w:lineRule="auto" w:line="240"/>
+        <w:ind w:left="142" w:hanging="284"/>
+        <w:rPr/>
+      </w:pPr>
+      <w:r>
+        <w:rPr/>
+      </w:r>
+    </w:p>
+    <w:p>
+      <w:pPr>
+        <w:pStyle w:val="ListParagraph"/>
+        <w:spacing w:lineRule="auto" w:line="240"/>
+        <w:ind w:left="142" w:hanging="284"/>
+        <w:rPr/>
+      </w:pPr>
+      <w:r>
+        <w:rPr/>
+      </w:r>
+    </w:p>
+    <w:p>
+      <w:pPr>
+        <w:pStyle w:val="ListParagraph"/>
+        <w:spacing w:lineRule="auto" w:line="240"/>
+        <w:ind w:left="142" w:hanging="284"/>
+        <w:rPr/>
+      </w:pPr>
+      <w:r>
+        <w:rPr/>
+      </w:r>
+    </w:p>
+    <w:p>
+      <w:pPr>
+        <w:pStyle w:val="ListParagraph"/>
+        <w:spacing w:lineRule="auto" w:line="240"/>
+        <w:ind w:left="142" w:hanging="284"/>
+        <w:rPr/>
+      </w:pPr>
+      <w:r>
+        <w:rPr/>
+      </w:r>
+    </w:p>
+    <w:p>
+      <w:pPr>
+        <w:pStyle w:val="ListParagraph"/>
+        <w:spacing w:lineRule="auto" w:line="240"/>
+        <w:ind w:left="142" w:hanging="284"/>
+        <w:rPr/>
+      </w:pPr>
+      <w:r>
+        <w:rPr/>
+      </w:r>
+    </w:p>
+    <w:p>
+      <w:pPr>
+        <w:pStyle w:val="ListParagraph"/>
+        <w:spacing w:lineRule="auto" w:line="240"/>
+        <w:ind w:left="142" w:hanging="284"/>
+        <w:rPr/>
+      </w:pPr>
+      <w:r>
+        <w:rPr/>
+      </w:r>
+    </w:p>
+    <w:p>
+      <w:pPr>
+        <w:pStyle w:val="ListParagraph"/>
+        <w:spacing w:lineRule="auto" w:line="240"/>
+        <w:ind w:left="142" w:hanging="284"/>
+        <w:rPr/>
+      </w:pPr>
+      <w:r>
+        <w:rPr/>
+      </w:r>
+    </w:p>
+    <w:p>
+      <w:pPr>
+        <w:pStyle w:val="ListParagraph"/>
+        <w:spacing w:lineRule="auto" w:line="240"/>
+        <w:ind w:left="142" w:hanging="284"/>
+        <w:rPr/>
+      </w:pPr>
+      <w:r>
+        <w:rPr/>
+      </w:r>
+    </w:p>
+    <w:p>
+      <w:pPr>
+        <w:pStyle w:val="ListParagraph"/>
+        <w:spacing w:lineRule="auto" w:line="240"/>
+        <w:ind w:left="142" w:hanging="284"/>
+        <w:rPr/>
+      </w:pPr>
+      <w:r>
+        <w:rPr/>
+      </w:r>
+    </w:p>
+    <w:p>
+      <w:pPr>
+        <w:pStyle w:val="ListParagraph"/>
+        <w:spacing w:lineRule="auto" w:line="240"/>
+        <w:ind w:left="142" w:hanging="284"/>
+        <w:rPr/>
+      </w:pPr>
+      <w:r>
+        <w:rPr/>
+        <w:t>Se ve que Richard ve a Ivan, que es de infraestructura.</w:t>
+      </w:r>
+    </w:p>
+    <w:p>
+      <w:pPr>
+        <w:pStyle w:val="ListParagraph"/>
+        <w:spacing w:lineRule="auto" w:line="240"/>
+        <w:ind w:left="142" w:hanging="284"/>
+        <w:rPr/>
+      </w:pPr>
+      <w:r>
+        <w:rPr/>
+      </w:r>
+    </w:p>
+    <w:p>
+      <w:pPr>
+        <w:pStyle w:val="ListParagraph"/>
+        <w:spacing w:lineRule="auto" w:line="240"/>
+        <w:ind w:left="142" w:hanging="284"/>
+        <w:rPr/>
+      </w:pPr>
+      <w:r>
+        <w:rPr/>
+        <w:drawing>
+          <wp:anchor behindDoc="0" distT="0" distB="0" distL="0" distR="0" simplePos="0" locked="0" layoutInCell="1" allowOverlap="1" relativeHeight="8">
+            <wp:simplePos x="0" y="0"/>
+            <wp:positionH relativeFrom="column">
+              <wp:align>center</wp:align>
+            </wp:positionH>
+            <wp:positionV relativeFrom="paragraph">
+              <wp:align>top</wp:align>
+            </wp:positionV>
+            <wp:extent cx="4655820" cy="2909570"/>
+            <wp:effectExtent l="0" t="0" r="0" b="0"/>
+            <wp:wrapSquare wrapText="largest"/>
+            <wp:docPr id="7" name="Image7" descr=""/>
+            <wp:cNvGraphicFramePr>
+              <a:graphicFrameLocks xmlns:a="http://schemas.openxmlformats.org/drawingml/2006/main" noChangeAspect="1"/>
+            </wp:cNvGraphicFramePr>
+            <a:graphic xmlns:a="http://schemas.openxmlformats.org/drawingml/2006/main">
+              <a:graphicData uri="http://schemas.openxmlformats.org/drawingml/2006/picture">
+                <pic:pic xmlns:pic="http://schemas.openxmlformats.org/drawingml/2006/picture">
+                  <pic:nvPicPr>
+                    <pic:cNvPr id="7" name="Image7" descr=""/>
+                    <pic:cNvPicPr>
+                      <a:picLocks noChangeAspect="1" noChangeArrowheads="1"/>
+                    </pic:cNvPicPr>
+                  </pic:nvPicPr>
+                  <pic:blipFill>
+                    <a:blip r:embed="rId8"/>
+                    <a:stretch>
+                      <a:fillRect/>
+                    </a:stretch>
+                  </pic:blipFill>
+                  <pic:spPr bwMode="auto">
+                    <a:xfrm>
+                      <a:off x="0" y="0"/>
+                      <a:ext cx="4655820" cy="2909570"/>
+                    </a:xfrm>
+                    <a:prstGeom prst="rect">
+                      <a:avLst/>
+                    </a:prstGeom>
+                  </pic:spPr>
+                </pic:pic>
+              </a:graphicData>
+            </a:graphic>
+          </wp:anchor>
+        </w:drawing>
+      </w:r>
+    </w:p>
+    <w:p>
+      <w:pPr>
+        <w:pStyle w:val="ListParagraph"/>
+        <w:spacing w:lineRule="auto" w:line="240"/>
+        <w:ind w:left="142" w:hanging="284"/>
+        <w:rPr/>
+      </w:pPr>
+      <w:r>
+        <w:rPr/>
+      </w:r>
+    </w:p>
+    <w:p>
+      <w:pPr>
+        <w:pStyle w:val="ListParagraph"/>
+        <w:spacing w:lineRule="auto" w:line="240"/>
+        <w:ind w:left="142" w:hanging="284"/>
+        <w:rPr/>
+      </w:pPr>
+      <w:r>
+        <w:rPr/>
+      </w:r>
+    </w:p>
+    <w:p>
+      <w:pPr>
+        <w:pStyle w:val="ListParagraph"/>
+        <w:spacing w:lineRule="auto" w:line="240"/>
+        <w:ind w:left="142" w:hanging="284"/>
+        <w:rPr/>
+      </w:pPr>
+      <w:r>
+        <w:rPr/>
+      </w:r>
+    </w:p>
+    <w:p>
+      <w:pPr>
+        <w:pStyle w:val="ListParagraph"/>
+        <w:spacing w:lineRule="auto" w:line="240"/>
+        <w:ind w:left="142" w:hanging="284"/>
+        <w:rPr/>
+      </w:pPr>
+      <w:r>
+        <w:rPr/>
+      </w:r>
+    </w:p>
+    <w:p>
+      <w:pPr>
+        <w:pStyle w:val="ListParagraph"/>
+        <w:spacing w:lineRule="auto" w:line="240"/>
+        <w:ind w:left="142" w:hanging="284"/>
+        <w:rPr/>
+      </w:pPr>
+      <w:r>
+        <w:rPr/>
+      </w:r>
+    </w:p>
+    <w:p>
+      <w:pPr>
+        <w:pStyle w:val="ListParagraph"/>
+        <w:spacing w:lineRule="auto" w:line="240"/>
+        <w:ind w:left="142" w:hanging="284"/>
+        <w:rPr/>
+      </w:pPr>
+      <w:r>
+        <w:rPr/>
+      </w:r>
+    </w:p>
+    <w:p>
+      <w:pPr>
+        <w:pStyle w:val="ListParagraph"/>
+        <w:spacing w:lineRule="auto" w:line="240"/>
+        <w:ind w:left="142" w:hanging="284"/>
+        <w:rPr/>
+      </w:pPr>
+      <w:r>
+        <w:rPr/>
+      </w:r>
+    </w:p>
+    <w:p>
+      <w:pPr>
+        <w:pStyle w:val="ListParagraph"/>
+        <w:spacing w:lineRule="auto" w:line="240"/>
+        <w:ind w:left="142" w:hanging="284"/>
+        <w:rPr/>
+      </w:pPr>
+      <w:r>
+        <w:rPr/>
+      </w:r>
+    </w:p>
+    <w:p>
+      <w:pPr>
+        <w:pStyle w:val="ListParagraph"/>
+        <w:spacing w:lineRule="auto" w:line="240"/>
+        <w:ind w:left="142" w:hanging="284"/>
+        <w:rPr/>
+      </w:pPr>
+      <w:r>
+        <w:rPr/>
+      </w:r>
+    </w:p>
+    <w:p>
+      <w:pPr>
+        <w:pStyle w:val="ListParagraph"/>
+        <w:spacing w:lineRule="auto" w:line="240"/>
+        <w:ind w:left="142" w:hanging="284"/>
+        <w:rPr/>
+      </w:pPr>
+      <w:r>
+        <w:rPr/>
+      </w:r>
+    </w:p>
+    <w:p>
+      <w:pPr>
+        <w:pStyle w:val="ListParagraph"/>
+        <w:spacing w:lineRule="auto" w:line="240"/>
+        <w:ind w:left="142" w:hanging="284"/>
+        <w:rPr/>
+      </w:pPr>
+      <w:r>
+        <w:rPr/>
+      </w:r>
+    </w:p>
+    <w:p>
+      <w:pPr>
+        <w:pStyle w:val="ListParagraph"/>
+        <w:spacing w:lineRule="auto" w:line="240"/>
+        <w:ind w:left="142" w:hanging="284"/>
+        <w:rPr/>
+      </w:pPr>
+      <w:r>
+        <w:rPr/>
+      </w:r>
+    </w:p>
+    <w:p>
+      <w:pPr>
+        <w:pStyle w:val="ListParagraph"/>
+        <w:spacing w:lineRule="auto" w:line="240"/>
+        <w:ind w:left="142" w:hanging="284"/>
+        <w:rPr/>
+      </w:pPr>
+      <w:r>
+        <w:rPr/>
+      </w:r>
+    </w:p>
+    <w:p>
+      <w:pPr>
+        <w:pStyle w:val="ListParagraph"/>
+        <w:spacing w:lineRule="auto" w:line="240"/>
+        <w:ind w:left="142" w:hanging="284"/>
+        <w:rPr/>
+      </w:pPr>
+      <w:r>
+        <w:rPr/>
+      </w:r>
+    </w:p>
+    <w:p>
+      <w:pPr>
+        <w:pStyle w:val="ListParagraph"/>
+        <w:spacing w:lineRule="auto" w:line="240"/>
+        <w:ind w:left="142" w:hanging="284"/>
+        <w:rPr/>
+      </w:pPr>
+      <w:r>
+        <w:rPr/>
+      </w:r>
+    </w:p>
+    <w:p>
+      <w:pPr>
+        <w:pStyle w:val="ListParagraph"/>
+        <w:spacing w:lineRule="auto" w:line="240"/>
+        <w:ind w:left="142" w:hanging="284"/>
+        <w:rPr/>
+      </w:pPr>
+      <w:r>
+        <w:rPr/>
+      </w:r>
+    </w:p>
+    <w:p>
+      <w:pPr>
+        <w:pStyle w:val="ListParagraph"/>
+        <w:spacing w:lineRule="auto" w:line="240"/>
+        <w:ind w:left="142" w:hanging="284"/>
+        <w:rPr/>
+      </w:pPr>
+      <w:r>
+        <w:rPr/>
+      </w:r>
+    </w:p>
+    <w:p>
+      <w:pPr>
+        <w:pStyle w:val="ListParagraph"/>
+        <w:spacing w:lineRule="auto" w:line="240"/>
+        <w:ind w:left="142" w:hanging="284"/>
+        <w:rPr/>
+      </w:pPr>
+      <w:r>
+        <w:rPr/>
+        <w:t>Aqui, es el mismo Incidente, pero ya solo ve gente de usarea.</w:t>
+      </w:r>
+      <w:r>
+        <w:br w:type="page"/>
+      </w:r>
+    </w:p>
+    <w:p>
+      <w:pPr>
+        <w:pStyle w:val="ListParagraph"/>
+        <w:spacing w:lineRule="auto" w:line="240"/>
+        <w:ind w:left="142" w:hanging="284"/>
+        <w:rPr/>
+      </w:pPr>
+      <w:r>
+        <w:rPr/>
+        <w:t>Aquí se muestra como se pueden listar los técnicos de MS y lo de los proveedores al mismo tiempo.</w:t>
+      </w:r>
+    </w:p>
+    <w:p>
+      <w:pPr>
+        <w:pStyle w:val="ListParagraph"/>
+        <w:spacing w:lineRule="auto" w:line="240"/>
+        <w:ind w:left="142" w:hanging="284"/>
+        <w:rPr/>
+      </w:pPr>
+      <w:r>
+        <w:rPr/>
+        <w:drawing>
+          <wp:anchor behindDoc="0" distT="0" distB="0" distL="0" distR="0" simplePos="0" locked="0" layoutInCell="1" allowOverlap="1" relativeHeight="9">
+            <wp:simplePos x="0" y="0"/>
+            <wp:positionH relativeFrom="column">
+              <wp:align>center</wp:align>
+            </wp:positionH>
+            <wp:positionV relativeFrom="paragraph">
+              <wp:align>top</wp:align>
+            </wp:positionV>
+            <wp:extent cx="4543425" cy="2839720"/>
+            <wp:effectExtent l="0" t="0" r="0" b="0"/>
+            <wp:wrapSquare wrapText="largest"/>
+            <wp:docPr id="8" name="Image8" descr=""/>
+            <wp:cNvGraphicFramePr>
+              <a:graphicFrameLocks xmlns:a="http://schemas.openxmlformats.org/drawingml/2006/main" noChangeAspect="1"/>
+            </wp:cNvGraphicFramePr>
+            <a:graphic xmlns:a="http://schemas.openxmlformats.org/drawingml/2006/main">
+              <a:graphicData uri="http://schemas.openxmlformats.org/drawingml/2006/picture">
+                <pic:pic xmlns:pic="http://schemas.openxmlformats.org/drawingml/2006/picture">
+                  <pic:nvPicPr>
+                    <pic:cNvPr id="8" name="Image8" descr=""/>
+                    <pic:cNvPicPr>
+                      <a:picLocks noChangeAspect="1" noChangeArrowheads="1"/>
+                    </pic:cNvPicPr>
+                  </pic:nvPicPr>
+                  <pic:blipFill>
+                    <a:blip r:embed="rId9"/>
+                    <a:stretch>
+                      <a:fillRect/>
+                    </a:stretch>
+                  </pic:blipFill>
+                  <pic:spPr bwMode="auto">
+                    <a:xfrm>
+                      <a:off x="0" y="0"/>
+                      <a:ext cx="4543425" cy="2839720"/>
+                    </a:xfrm>
+                    <a:prstGeom prst="rect">
+                      <a:avLst/>
+                    </a:prstGeom>
+                  </pic:spPr>
+                </pic:pic>
+              </a:graphicData>
+            </a:graphic>
+          </wp:anchor>
+        </w:drawing>
+      </w:r>
+    </w:p>
+    <w:p>
+      <w:pPr>
+        <w:pStyle w:val="ListParagraph"/>
+        <w:spacing w:lineRule="auto" w:line="240"/>
+        <w:ind w:left="142" w:hanging="284"/>
+        <w:rPr/>
+      </w:pPr>
+      <w:r>
+        <w:rPr/>
+      </w:r>
+    </w:p>
+    <w:p>
+      <w:pPr>
+        <w:pStyle w:val="ListParagraph"/>
+        <w:spacing w:lineRule="auto" w:line="240"/>
+        <w:ind w:left="142" w:hanging="284"/>
+        <w:rPr/>
+      </w:pPr>
+      <w:r>
+        <w:rPr/>
+      </w:r>
+    </w:p>
+    <w:p>
+      <w:pPr>
+        <w:pStyle w:val="ListParagraph"/>
+        <w:spacing w:lineRule="auto" w:line="240"/>
+        <w:ind w:left="142" w:hanging="284"/>
+        <w:rPr/>
+      </w:pPr>
+      <w:r>
+        <w:rPr/>
+      </w:r>
+    </w:p>
+    <w:p>
+      <w:pPr>
+        <w:pStyle w:val="ListParagraph"/>
+        <w:spacing w:lineRule="auto" w:line="240"/>
+        <w:ind w:left="142" w:hanging="284"/>
+        <w:rPr/>
+      </w:pPr>
+      <w:r>
+        <w:rPr/>
+      </w:r>
+    </w:p>
+    <w:p>
+      <w:pPr>
+        <w:pStyle w:val="ListParagraph"/>
+        <w:spacing w:lineRule="auto" w:line="240"/>
+        <w:ind w:left="142" w:hanging="284"/>
+        <w:rPr/>
+      </w:pPr>
+      <w:r>
+        <w:rPr/>
+      </w:r>
+    </w:p>
+    <w:p>
+      <w:pPr>
+        <w:pStyle w:val="ListParagraph"/>
+        <w:spacing w:lineRule="auto" w:line="240"/>
+        <w:ind w:left="142" w:hanging="284"/>
+        <w:rPr/>
+      </w:pPr>
+      <w:r>
+        <w:rPr/>
+      </w:r>
+    </w:p>
+    <w:p>
+      <w:pPr>
+        <w:pStyle w:val="ListParagraph"/>
+        <w:spacing w:lineRule="auto" w:line="240"/>
+        <w:ind w:left="142" w:hanging="284"/>
+        <w:rPr/>
+      </w:pPr>
+      <w:r>
+        <w:rPr/>
+      </w:r>
+    </w:p>
+    <w:p>
+      <w:pPr>
+        <w:pStyle w:val="ListParagraph"/>
+        <w:spacing w:lineRule="auto" w:line="240"/>
+        <w:ind w:left="142" w:hanging="284"/>
+        <w:rPr/>
+      </w:pPr>
+      <w:r>
+        <w:rPr/>
+      </w:r>
+    </w:p>
+    <w:p>
+      <w:pPr>
+        <w:pStyle w:val="ListParagraph"/>
+        <w:spacing w:lineRule="auto" w:line="240"/>
+        <w:ind w:left="142" w:hanging="284"/>
+        <w:rPr/>
+      </w:pPr>
+      <w:r>
+        <w:rPr/>
+      </w:r>
+    </w:p>
+    <w:p>
+      <w:pPr>
+        <w:pStyle w:val="ListParagraph"/>
+        <w:spacing w:lineRule="auto" w:line="240"/>
+        <w:ind w:left="142" w:hanging="284"/>
+        <w:rPr/>
+      </w:pPr>
+      <w:r>
+        <w:rPr/>
+      </w:r>
+    </w:p>
+    <w:p>
+      <w:pPr>
+        <w:pStyle w:val="ListParagraph"/>
+        <w:spacing w:lineRule="auto" w:line="240"/>
+        <w:ind w:left="142" w:hanging="284"/>
+        <w:rPr/>
+      </w:pPr>
+      <w:r>
+        <w:rPr/>
+      </w:r>
+    </w:p>
+    <w:p>
+      <w:pPr>
+        <w:pStyle w:val="ListParagraph"/>
+        <w:spacing w:lineRule="auto" w:line="240"/>
+        <w:ind w:left="142" w:hanging="284"/>
+        <w:rPr/>
+      </w:pPr>
+      <w:r>
+        <w:rPr/>
+      </w:r>
+    </w:p>
+    <w:p>
+      <w:pPr>
+        <w:pStyle w:val="ListParagraph"/>
+        <w:spacing w:lineRule="auto" w:line="240"/>
+        <w:ind w:left="142" w:hanging="284"/>
+        <w:rPr/>
+      </w:pPr>
+      <w:r>
+        <w:rPr/>
+      </w:r>
+    </w:p>
+    <w:p>
+      <w:pPr>
+        <w:pStyle w:val="ListParagraph"/>
+        <w:spacing w:lineRule="auto" w:line="240"/>
+        <w:ind w:left="142" w:hanging="284"/>
+        <w:rPr/>
+      </w:pPr>
+      <w:r>
+        <w:rPr/>
+      </w:r>
+    </w:p>
+    <w:p>
+      <w:pPr>
+        <w:pStyle w:val="ListParagraph"/>
+        <w:spacing w:lineRule="auto" w:line="240"/>
+        <w:ind w:left="142" w:hanging="284"/>
+        <w:rPr/>
+      </w:pPr>
+      <w:r>
+        <w:rPr/>
+      </w:r>
+    </w:p>
+    <w:p>
+      <w:pPr>
+        <w:pStyle w:val="ListParagraph"/>
+        <w:spacing w:lineRule="auto" w:line="240"/>
+        <w:ind w:left="142" w:hanging="284"/>
+        <w:rPr/>
+      </w:pPr>
+      <w:r>
+        <w:rPr/>
+      </w:r>
+    </w:p>
+    <w:p>
+      <w:pPr>
+        <w:pStyle w:val="ListParagraph"/>
+        <w:spacing w:lineRule="auto" w:line="240"/>
+        <w:ind w:left="142" w:hanging="284"/>
+        <w:rPr/>
+      </w:pPr>
+      <w:r>
+        <w:rPr/>
+      </w:r>
+    </w:p>
+    <w:p>
+      <w:pPr>
+        <w:pStyle w:val="ListParagraph"/>
+        <w:spacing w:lineRule="auto" w:line="240"/>
+        <w:ind w:left="142" w:hanging="284"/>
+        <w:rPr/>
+      </w:pPr>
+      <w:r>
+        <w:rPr/>
+      </w:r>
+      <w:r>
+        <w:br w:type="page"/>
+      </w:r>
+    </w:p>
+    <w:p>
+      <w:pPr>
+        <w:pStyle w:val="ListParagraph"/>
+        <w:spacing w:lineRule="auto" w:line="240"/>
+        <w:ind w:left="142" w:hanging="284"/>
+        <w:rPr/>
+      </w:pPr>
+      <w:r>
+        <w:rPr/>
+        <w:t>Solo personal de la mesa de servicio debe poder capturar incidentes.</w:t>
+      </w:r>
+    </w:p>
+    <w:p>
+      <w:pPr>
+        <w:pStyle w:val="ListParagraph"/>
+        <w:spacing w:lineRule="auto" w:line="240"/>
+        <w:ind w:left="142" w:hanging="284"/>
+        <w:rPr/>
+      </w:pPr>
+      <w:r>
+        <w:rPr/>
+        <w:drawing>
+          <wp:anchor behindDoc="0" distT="0" distB="0" distL="0" distR="0" simplePos="0" locked="0" layoutInCell="1" allowOverlap="1" relativeHeight="10">
+            <wp:simplePos x="0" y="0"/>
+            <wp:positionH relativeFrom="column">
+              <wp:align>center</wp:align>
+            </wp:positionH>
+            <wp:positionV relativeFrom="paragraph">
+              <wp:align>top</wp:align>
+            </wp:positionV>
+            <wp:extent cx="3947160" cy="2392680"/>
+            <wp:effectExtent l="0" t="0" r="0" b="0"/>
+            <wp:wrapSquare wrapText="largest"/>
+            <wp:docPr id="9" name="Image9" descr=""/>
+            <wp:cNvGraphicFramePr>
+              <a:graphicFrameLocks xmlns:a="http://schemas.openxmlformats.org/drawingml/2006/main" noChangeAspect="1"/>
+            </wp:cNvGraphicFramePr>
+            <a:graphic xmlns:a="http://schemas.openxmlformats.org/drawingml/2006/main">
+              <a:graphicData uri="http://schemas.openxmlformats.org/drawingml/2006/picture">
+                <pic:pic xmlns:pic="http://schemas.openxmlformats.org/drawingml/2006/picture">
+                  <pic:nvPicPr>
+                    <pic:cNvPr id="9" name="Image9" descr=""/>
+                    <pic:cNvPicPr>
+                      <a:picLocks noChangeAspect="1" noChangeArrowheads="1"/>
+                    </pic:cNvPicPr>
+                  </pic:nvPicPr>
+                  <pic:blipFill>
+                    <a:blip r:embed="rId10"/>
+                    <a:stretch>
+                      <a:fillRect/>
+                    </a:stretch>
+                  </pic:blipFill>
+                  <pic:spPr bwMode="auto">
+                    <a:xfrm>
+                      <a:off x="0" y="0"/>
+                      <a:ext cx="3947160" cy="2392680"/>
+                    </a:xfrm>
+                    <a:prstGeom prst="rect">
+                      <a:avLst/>
+                    </a:prstGeom>
+                  </pic:spPr>
+                </pic:pic>
+              </a:graphicData>
+            </a:graphic>
+          </wp:anchor>
+        </w:drawing>
+      </w:r>
+    </w:p>
+    <w:p>
+      <w:pPr>
+        <w:pStyle w:val="ListParagraph"/>
+        <w:spacing w:lineRule="auto" w:line="240"/>
+        <w:ind w:left="142" w:hanging="284"/>
+        <w:rPr/>
+      </w:pPr>
+      <w:r>
+        <w:rPr/>
+      </w:r>
+    </w:p>
+    <w:p>
+      <w:pPr>
+        <w:pStyle w:val="ListParagraph"/>
+        <w:spacing w:lineRule="auto" w:line="240"/>
+        <w:ind w:left="142" w:hanging="284"/>
+        <w:rPr/>
+      </w:pPr>
+      <w:r>
+        <w:rPr/>
+      </w:r>
+    </w:p>
+    <w:p>
+      <w:pPr>
+        <w:pStyle w:val="ListParagraph"/>
+        <w:spacing w:lineRule="auto" w:line="240"/>
+        <w:ind w:left="142" w:hanging="284"/>
+        <w:rPr/>
+      </w:pPr>
+      <w:r>
+        <w:rPr/>
+      </w:r>
+    </w:p>
+    <w:p>
+      <w:pPr>
+        <w:pStyle w:val="ListParagraph"/>
+        <w:spacing w:lineRule="auto" w:line="240"/>
+        <w:ind w:left="142" w:hanging="284"/>
+        <w:rPr/>
+      </w:pPr>
+      <w:r>
+        <w:rPr/>
+      </w:r>
+    </w:p>
+    <w:p>
+      <w:pPr>
+        <w:pStyle w:val="ListParagraph"/>
+        <w:spacing w:lineRule="auto" w:line="240"/>
+        <w:ind w:left="142" w:hanging="284"/>
+        <w:rPr/>
+      </w:pPr>
+      <w:r>
+        <w:rPr/>
+      </w:r>
+    </w:p>
+    <w:p>
+      <w:pPr>
+        <w:pStyle w:val="ListParagraph"/>
+        <w:spacing w:lineRule="auto" w:line="240"/>
+        <w:ind w:left="142" w:hanging="284"/>
+        <w:rPr/>
+      </w:pPr>
+      <w:r>
+        <w:rPr/>
+      </w:r>
+    </w:p>
+    <w:p>
+      <w:pPr>
+        <w:pStyle w:val="ListParagraph"/>
+        <w:spacing w:lineRule="auto" w:line="240"/>
+        <w:ind w:left="142" w:hanging="284"/>
+        <w:rPr/>
+      </w:pPr>
+      <w:r>
+        <w:rPr/>
+      </w:r>
+    </w:p>
+    <w:p>
+      <w:pPr>
+        <w:pStyle w:val="ListParagraph"/>
+        <w:spacing w:lineRule="auto" w:line="240"/>
+        <w:ind w:left="142" w:hanging="284"/>
+        <w:rPr/>
+      </w:pPr>
+      <w:r>
+        <w:rPr/>
+      </w:r>
+    </w:p>
+    <w:p>
+      <w:pPr>
+        <w:pStyle w:val="ListParagraph"/>
+        <w:spacing w:lineRule="auto" w:line="240"/>
+        <w:ind w:left="142" w:hanging="284"/>
+        <w:rPr/>
+      </w:pPr>
+      <w:r>
+        <w:rPr/>
+      </w:r>
+    </w:p>
+    <w:p>
+      <w:pPr>
+        <w:pStyle w:val="ListParagraph"/>
+        <w:spacing w:lineRule="auto" w:line="240"/>
+        <w:ind w:left="142" w:hanging="284"/>
+        <w:rPr/>
+      </w:pPr>
+      <w:r>
+        <w:rPr/>
+      </w:r>
+    </w:p>
+    <w:p>
+      <w:pPr>
+        <w:pStyle w:val="ListParagraph"/>
+        <w:spacing w:lineRule="auto" w:line="240"/>
+        <w:ind w:left="142" w:hanging="284"/>
+        <w:rPr/>
+      </w:pPr>
+      <w:r>
+        <w:rPr/>
+      </w:r>
+    </w:p>
+    <w:p>
+      <w:pPr>
+        <w:pStyle w:val="ListParagraph"/>
+        <w:spacing w:lineRule="auto" w:line="240"/>
+        <w:ind w:left="142" w:hanging="284"/>
+        <w:rPr/>
+      </w:pPr>
+      <w:r>
+        <w:rPr/>
+      </w:r>
+    </w:p>
+    <w:p>
+      <w:pPr>
+        <w:pStyle w:val="ListParagraph"/>
+        <w:spacing w:lineRule="auto" w:line="240"/>
+        <w:ind w:left="142" w:hanging="284"/>
+        <w:rPr/>
+      </w:pPr>
+      <w:r>
+        <w:rPr/>
+      </w:r>
+    </w:p>
+    <w:p>
+      <w:pPr>
+        <w:pStyle w:val="ListParagraph"/>
+        <w:spacing w:lineRule="auto" w:line="240"/>
+        <w:ind w:left="142" w:hanging="284"/>
+        <w:rPr/>
+      </w:pPr>
+      <w:r>
+        <w:rPr/>
+      </w:r>
+    </w:p>
+    <w:p>
+      <w:pPr>
+        <w:pStyle w:val="ListParagraph"/>
+        <w:spacing w:lineRule="auto" w:line="240"/>
+        <w:ind w:left="142" w:hanging="284"/>
+        <w:rPr/>
+      </w:pPr>
+      <w:r>
+        <w:rPr/>
+        <w:t>Se nota que Luis Cano si puede capturar un nuevo incidente, abajo se ve que Richard no puede.</w:t>
+      </w:r>
+    </w:p>
+    <w:p>
+      <w:pPr>
+        <w:pStyle w:val="ListParagraph"/>
+        <w:spacing w:lineRule="auto" w:line="240" w:before="0" w:after="200"/>
+        <w:ind w:left="142" w:hanging="284"/>
+        <w:contextualSpacing/>
+        <w:rPr/>
+      </w:pPr>
+      <w:r>
+        <w:rPr/>
+        <w:drawing>
+          <wp:anchor behindDoc="0" distT="0" distB="0" distL="0" distR="0" simplePos="0" locked="0" layoutInCell="1" allowOverlap="1" relativeHeight="11">
+            <wp:simplePos x="0" y="0"/>
+            <wp:positionH relativeFrom="column">
+              <wp:align>center</wp:align>
+            </wp:positionH>
+            <wp:positionV relativeFrom="paragraph">
+              <wp:align>top</wp:align>
+            </wp:positionV>
+            <wp:extent cx="4555490" cy="2062480"/>
+            <wp:effectExtent l="0" t="0" r="0" b="0"/>
+            <wp:wrapSquare wrapText="largest"/>
+            <wp:docPr id="10" name="Image10" descr=""/>
+            <wp:cNvGraphicFramePr>
+              <a:graphicFrameLocks xmlns:a="http://schemas.openxmlformats.org/drawingml/2006/main" noChangeAspect="1"/>
+            </wp:cNvGraphicFramePr>
+            <a:graphic xmlns:a="http://schemas.openxmlformats.org/drawingml/2006/main">
+              <a:graphicData uri="http://schemas.openxmlformats.org/drawingml/2006/picture">
+                <pic:pic xmlns:pic="http://schemas.openxmlformats.org/drawingml/2006/picture">
+                  <pic:nvPicPr>
+                    <pic:cNvPr id="10" name="Image10" descr=""/>
+                    <pic:cNvPicPr>
+                      <a:picLocks noChangeAspect="1" noChangeArrowheads="1"/>
+                    </pic:cNvPicPr>
+                  </pic:nvPicPr>
+                  <pic:blipFill>
+                    <a:blip r:embed="rId11"/>
+                    <a:stretch>
+                      <a:fillRect/>
+                    </a:stretch>
+                  </pic:blipFill>
+                  <pic:spPr bwMode="auto">
+                    <a:xfrm>
+                      <a:off x="0" y="0"/>
+                      <a:ext cx="4555490" cy="2062480"/>
                     </a:xfrm>
                     <a:prstGeom prst="rect">
                       <a:avLst/>
@@ -461,5 +1550,16 @@
       <w:rFonts w:cs="FreeSans"/>
     </w:rPr>
   </w:style>
+  <w:style w:type="paragraph" w:styleId="ListParagraph">
+    <w:name w:val="List Paragraph"/>
+    <w:basedOn w:val="Normal"/>
+    <w:qFormat/>
+    <w:pPr>
+      <w:spacing w:before="0" w:after="200"/>
+      <w:ind w:left="720" w:hanging="0"/>
+      <w:contextualSpacing/>
+    </w:pPr>
+    <w:rPr/>
+  </w:style>
 </w:styles>
 </file>
</xml_diff>

<commit_message>
Catalogos: Paginación de 100 en 100.
</commit_message>
<xml_diff>
--- a/Docs/revisiones/Pruebas Mayo 2016.docx
+++ b/Docs/revisiones/Pruebas Mayo 2016.docx
@@ -1979,10 +1979,7 @@
         <w:ind w:left="142" w:hanging="284"/>
       </w:pPr>
       <w:r>
-        <w:t>R.- Listo.</w:t>
-      </w:r>
-      <w:r>
-        <w:t xml:space="preserve"> El listado de Terminados no mostraba los cancelados.</w:t>
+        <w:t>R.- Listo. El listado de Terminados no mostraba los cancelados.</w:t>
       </w:r>
     </w:p>
     <w:p>
@@ -2018,10 +2015,7 @@
         <w:ind w:left="142" w:hanging="284"/>
       </w:pPr>
       <w:r>
-        <w:t>R.-</w:t>
-      </w:r>
-      <w:r>
-        <w:t xml:space="preserve"> Listo. Se muestran algunos resultados:</w:t>
+        <w:t>R.- Listo. Se muestran algunos resultados:</w:t>
       </w:r>
     </w:p>
     <w:p>
@@ -2325,6 +2319,148 @@
       </w:pPr>
       <w:r>
         <w:t>R.- Ya se captura la extensión en requerimientos y en instancias.</w:t>
+      </w:r>
+    </w:p>
+    <w:p>
+      <w:pPr>
+        <w:pStyle w:val="Prrafodelista"/>
+        <w:ind w:left="142" w:hanging="284"/>
+      </w:pPr>
+    </w:p>
+    <w:p>
+      <w:pPr>
+        <w:pStyle w:val="Prrafodelista"/>
+        <w:ind w:left="142" w:hanging="284"/>
+      </w:pPr>
+    </w:p>
+    <w:p>
+      <w:pPr>
+        <w:pStyle w:val="Prrafodelista"/>
+        <w:ind w:left="142" w:hanging="284"/>
+      </w:pPr>
+      <w:r>
+        <w:t xml:space="preserve">Al fallar la firma elimina el autorizador y el combo de autorizadores ya no se activa, </w:t>
+      </w:r>
+      <w:proofErr w:type="spellStart"/>
+      <w:r>
+        <w:t>si no</w:t>
+      </w:r>
+      <w:proofErr w:type="spellEnd"/>
+      <w:r>
+        <w:t xml:space="preserve"> hasta que te sales y vuelves a editarlo y firmarlo.</w:t>
+      </w:r>
+    </w:p>
+    <w:p>
+      <w:pPr>
+        <w:pStyle w:val="Prrafodelista"/>
+        <w:ind w:left="142" w:hanging="284"/>
+      </w:pPr>
+    </w:p>
+    <w:p>
+      <w:pPr>
+        <w:pStyle w:val="Prrafodelista"/>
+        <w:ind w:left="142" w:hanging="284"/>
+      </w:pPr>
+      <w:r>
+        <w:t xml:space="preserve">R.- </w:t>
+      </w:r>
+      <w:r>
+        <w:t>Listo.</w:t>
+      </w:r>
+    </w:p>
+    <w:p>
+      <w:pPr>
+        <w:pStyle w:val="Prrafodelista"/>
+        <w:ind w:left="142" w:hanging="284"/>
+      </w:pPr>
+    </w:p>
+    <w:p>
+      <w:pPr>
+        <w:pStyle w:val="Prrafodelista"/>
+        <w:ind w:left="142" w:hanging="284"/>
+      </w:pPr>
+    </w:p>
+    <w:p>
+      <w:pPr>
+        <w:widowControl/>
+      </w:pPr>
+      <w:r>
+        <w:br w:type="page"/>
+      </w:r>
+    </w:p>
+    <w:p>
+      <w:pPr>
+        <w:pStyle w:val="Prrafodelista"/>
+        <w:ind w:left="142" w:hanging="284"/>
+      </w:pPr>
+      <w:r>
+        <w:lastRenderedPageBreak/>
+        <w:t>Requerimiento 46/2016 se perdió cuando se marcó como revisado por la mesa de servicio y esto no le apareció a Alonso para su aprobación.</w:t>
+      </w:r>
+    </w:p>
+    <w:p>
+      <w:pPr>
+        <w:pStyle w:val="Prrafodelista"/>
+        <w:ind w:left="142" w:hanging="284"/>
+      </w:pPr>
+    </w:p>
+    <w:p>
+      <w:pPr>
+        <w:pStyle w:val="Prrafodelista"/>
+        <w:ind w:left="142" w:hanging="284"/>
+      </w:pPr>
+      <w:r>
+        <w:t>R.- es</w:t>
+      </w:r>
+      <w:r>
+        <w:t>te requerimiento tiene servicio:</w:t>
+      </w:r>
+    </w:p>
+    <w:p>
+      <w:pPr>
+        <w:pStyle w:val="Prrafodelista"/>
+        <w:ind w:left="142" w:hanging="284"/>
+      </w:pPr>
+      <w:proofErr w:type="gramStart"/>
+      <w:r>
+        <w:t>Sistemas Automatizado</w:t>
+      </w:r>
+      <w:proofErr w:type="gramEnd"/>
+      <w:r>
+        <w:t xml:space="preserve"> de Información Hospitalaria (SAIH)</w:t>
+      </w:r>
+    </w:p>
+    <w:p>
+      <w:pPr>
+        <w:pStyle w:val="Prrafodelista"/>
+        <w:ind w:left="142" w:hanging="284"/>
+      </w:pPr>
+      <w:r>
+        <w:t>Admisión hospitalaria</w:t>
+      </w:r>
+    </w:p>
+    <w:p>
+      <w:pPr>
+        <w:pStyle w:val="Prrafodelista"/>
+        <w:ind w:left="142" w:hanging="284"/>
+      </w:pPr>
+      <w:r>
+        <w:t>Alta de cuenta de usuario</w:t>
+      </w:r>
+    </w:p>
+    <w:p>
+      <w:pPr>
+        <w:pStyle w:val="Prrafodelista"/>
+        <w:ind w:left="142" w:hanging="284"/>
+      </w:pPr>
+    </w:p>
+    <w:p>
+      <w:pPr>
+        <w:pStyle w:val="Prrafodelista"/>
+        <w:ind w:left="142" w:hanging="284"/>
+      </w:pPr>
+      <w:r>
+        <w:t>Este servicio es atendido por MS</w:t>
       </w:r>
     </w:p>
     <w:p>

</xml_diff>

<commit_message>
Nueva versión, 0.6.3, Para pruebas de MS.
</commit_message>
<xml_diff>
--- a/Docs/revisiones/Pruebas Mayo 2016.docx
+++ b/Docs/revisiones/Pruebas Mayo 2016.docx
@@ -2572,82 +2572,141 @@
       <w:r>
         <w:t>R.- Listo</w:t>
       </w:r>
+    </w:p>
+    <w:p>
+      <w:pPr>
+        <w:pStyle w:val="Prrafodelista"/>
+        <w:ind w:left="142" w:hanging="284"/>
+      </w:pPr>
+    </w:p>
+    <w:p>
+      <w:pPr>
+        <w:pStyle w:val="Prrafodelista"/>
+        <w:ind w:left="142" w:hanging="284"/>
+      </w:pPr>
+      <w:r>
+        <w:t xml:space="preserve">Se requiere que donde se cuente con combos para seleccionar ya sea a un técnico, autorizador, </w:t>
+      </w:r>
+      <w:proofErr w:type="spellStart"/>
+      <w:r>
+        <w:t>Vo</w:t>
+      </w:r>
+      <w:proofErr w:type="spellEnd"/>
+      <w:r>
+        <w:t>. Bo., etc. Estos estén ordenados de manera alfabéticamente ya que actualmente no está ordenado.</w:t>
+      </w:r>
+    </w:p>
+    <w:p>
+      <w:pPr>
+        <w:pStyle w:val="Prrafodelista"/>
+        <w:ind w:left="142" w:hanging="284"/>
+      </w:pPr>
+    </w:p>
+    <w:p>
+      <w:pPr>
+        <w:pStyle w:val="Prrafodelista"/>
+        <w:ind w:left="142" w:hanging="284"/>
+      </w:pPr>
+      <w:r>
+        <w:t>R.- Listo</w:t>
+      </w:r>
+    </w:p>
+    <w:p>
+      <w:pPr>
+        <w:pStyle w:val="Prrafodelista"/>
+        <w:ind w:left="142" w:hanging="284"/>
+      </w:pPr>
+    </w:p>
+    <w:p>
+      <w:pPr>
+        <w:pStyle w:val="Prrafodelista"/>
+        <w:ind w:left="142" w:hanging="284"/>
+      </w:pPr>
+      <w:r>
+        <w:t>Cuando el usuario genera un nuevo requerimiento selecciona la categoría, hace la Descripción del servicio y la crea, manda a la pantalla que arriba se muestra “Descripción del Requerimiento”, mostrando en el menú inferior un botón “Debe llenar todos los campos para poder firmar esta solicitud”, siendo que esto corresponde a un mensaje, por lo que se solicita se deshabilite y se deje el campo de Justificación y Autoriza como obligatorio para poder firmar la solicitud.</w:t>
+      </w:r>
+    </w:p>
+    <w:p>
+      <w:pPr>
+        <w:pStyle w:val="Prrafodelista"/>
+        <w:ind w:left="142" w:hanging="284"/>
+      </w:pPr>
+    </w:p>
+    <w:p>
+      <w:pPr>
+        <w:pStyle w:val="Prrafodelista"/>
+        <w:ind w:left="142" w:hanging="284"/>
+      </w:pPr>
+      <w:r>
+        <w:t>R.- Listo</w:t>
+      </w:r>
+    </w:p>
+    <w:p>
+      <w:pPr>
+        <w:pStyle w:val="Prrafodelista"/>
+        <w:ind w:left="142" w:hanging="284"/>
+      </w:pPr>
+    </w:p>
+    <w:p>
+      <w:pPr>
+        <w:pStyle w:val="Prrafodelista"/>
+        <w:ind w:left="142" w:hanging="284"/>
+      </w:pPr>
+      <w:r>
+        <w:t>Al revisar el gestor de la Mesa de Servicios el requerimiento no permite reclasificar la categoría antes de aprobar el servicio, solicitando se habilite solo para el rol de Gestor.</w:t>
+      </w:r>
+    </w:p>
+    <w:p>
+      <w:pPr>
+        <w:pStyle w:val="Prrafodelista"/>
+        <w:ind w:left="142" w:hanging="284"/>
+      </w:pPr>
+    </w:p>
+    <w:p>
+      <w:pPr>
+        <w:pStyle w:val="Prrafodelista"/>
+        <w:ind w:left="142" w:hanging="284"/>
+      </w:pPr>
+      <w:r>
+        <w:t>R.- Listo</w:t>
+      </w:r>
+    </w:p>
+    <w:p>
+      <w:pPr>
+        <w:pStyle w:val="Prrafodelista"/>
+        <w:ind w:left="142" w:hanging="284"/>
+      </w:pPr>
+    </w:p>
+    <w:p>
+      <w:r>
+        <w:t>Al levantar un incidente en el campo “Quien reporta” no está la función de autocompletar.</w:t>
+      </w:r>
+    </w:p>
+    <w:p>
+      <w:pPr>
+        <w:pStyle w:val="Prrafodelista"/>
+        <w:ind w:left="142" w:hanging="284"/>
+      </w:pPr>
+    </w:p>
+    <w:p>
+      <w:pPr>
+        <w:pStyle w:val="Prrafodelista"/>
+        <w:ind w:left="142" w:hanging="284"/>
+      </w:pPr>
+      <w:r>
+        <w:t>R.- Listo</w:t>
+      </w:r>
+    </w:p>
+    <w:p>
+      <w:pPr>
+        <w:pStyle w:val="Prrafodelista"/>
+        <w:ind w:left="142" w:hanging="284"/>
+        <w:rPr>
+          <w:u w:val="single"/>
+        </w:rPr>
+      </w:pPr>
       <w:bookmarkStart w:id="0" w:name="_GoBack"/>
       <w:bookmarkEnd w:id="0"/>
-    </w:p>
-    <w:p>
-      <w:pPr>
-        <w:pStyle w:val="Prrafodelista"/>
-        <w:ind w:left="142" w:hanging="284"/>
-      </w:pPr>
-    </w:p>
-    <w:p>
-      <w:pPr>
-        <w:pStyle w:val="Prrafodelista"/>
-        <w:ind w:left="142" w:hanging="284"/>
-      </w:pPr>
-      <w:r>
-        <w:t xml:space="preserve">Se requiere que donde se cuente con combos para seleccionar ya sea a un técnico, autorizador, </w:t>
-      </w:r>
-      <w:proofErr w:type="spellStart"/>
-      <w:r>
-        <w:t>Vo</w:t>
-      </w:r>
-      <w:proofErr w:type="spellEnd"/>
-      <w:r>
-        <w:t>. Bo., etc. Estos estén ordenados de manera alfabéticamente ya que actualmente no está ordenado.</w:t>
-      </w:r>
-    </w:p>
-    <w:p>
-      <w:pPr>
-        <w:pStyle w:val="Prrafodelista"/>
-        <w:ind w:left="142" w:hanging="284"/>
-      </w:pPr>
-    </w:p>
-    <w:p>
-      <w:pPr>
-        <w:pStyle w:val="Prrafodelista"/>
-        <w:ind w:left="142" w:hanging="284"/>
-      </w:pPr>
-      <w:r>
-        <w:t>R.- Listo</w:t>
-      </w:r>
-    </w:p>
-    <w:p>
-      <w:pPr>
-        <w:pStyle w:val="Prrafodelista"/>
-        <w:ind w:left="142" w:hanging="284"/>
-      </w:pPr>
-    </w:p>
-    <w:p>
-      <w:pPr>
-        <w:pStyle w:val="Prrafodelista"/>
-        <w:ind w:left="142" w:hanging="284"/>
-      </w:pPr>
-      <w:r>
-        <w:t>Cuando el usuario genera un nuevo requerimiento selecciona la categoría, hace la Descripción del servicio y la crea, manda a la pantalla que arriba se muestra “Descripción del Requerimiento”, mostrando en el menú inferior un botón “Debe llenar todos los campos para poder firmar esta solicitud”, siendo que esto corresponde a un mensaje, por lo que se solicita se deshabilite y se deje el campo de Justificación y Autoriza como obligatorio para poder firmar la solicitud.</w:t>
-      </w:r>
-    </w:p>
-    <w:p>
-      <w:pPr>
-        <w:pStyle w:val="Prrafodelista"/>
-        <w:ind w:left="142" w:hanging="284"/>
-      </w:pPr>
-    </w:p>
-    <w:p>
-      <w:pPr>
-        <w:pStyle w:val="Prrafodelista"/>
-        <w:ind w:left="142" w:hanging="284"/>
-      </w:pPr>
-      <w:r>
-        <w:t>R.- Listo</w:t>
-      </w:r>
-    </w:p>
-    <w:p>
-      <w:pPr>
-        <w:pStyle w:val="Prrafodelista"/>
-        <w:ind w:left="142" w:hanging="284"/>
-      </w:pPr>
     </w:p>
     <w:sectPr>
       <w:pgSz w:w="12240" w:h="15840"/>

</xml_diff>

<commit_message>
Catalogo Responsables: Paginación de 100 en 100.
</commit_message>
<xml_diff>
--- a/Docs/revisiones/Pruebas Mayo 2016.docx
+++ b/Docs/revisiones/Pruebas Mayo 2016.docx
@@ -34,7 +34,7 @@
                     </pic:cNvPicPr>
                   </pic:nvPicPr>
                   <pic:blipFill>
-                    <a:blip r:embed="rId5"/>
+                    <a:blip r:embed="rId6"/>
                     <a:stretch>
                       <a:fillRect/>
                     </a:stretch>
@@ -113,7 +113,7 @@
                     </pic:cNvPicPr>
                   </pic:nvPicPr>
                   <pic:blipFill>
-                    <a:blip r:embed="rId6"/>
+                    <a:blip r:embed="rId7"/>
                     <a:stretch>
                       <a:fillRect/>
                     </a:stretch>
@@ -176,7 +176,7 @@
                     </pic:cNvPicPr>
                   </pic:nvPicPr>
                   <pic:blipFill>
-                    <a:blip r:embed="rId7"/>
+                    <a:blip r:embed="rId8"/>
                     <a:stretch>
                       <a:fillRect/>
                     </a:stretch>
@@ -238,7 +238,7 @@
                     </pic:cNvPicPr>
                   </pic:nvPicPr>
                   <pic:blipFill>
-                    <a:blip r:embed="rId8"/>
+                    <a:blip r:embed="rId9"/>
                     <a:stretch>
                       <a:fillRect/>
                     </a:stretch>
@@ -300,7 +300,7 @@
                     </pic:cNvPicPr>
                   </pic:nvPicPr>
                   <pic:blipFill>
-                    <a:blip r:embed="rId9"/>
+                    <a:blip r:embed="rId10"/>
                     <a:stretch>
                       <a:fillRect/>
                     </a:stretch>
@@ -384,7 +384,7 @@
                     </pic:cNvPicPr>
                   </pic:nvPicPr>
                   <pic:blipFill>
-                    <a:blip r:embed="rId10"/>
+                    <a:blip r:embed="rId11"/>
                     <a:stretch>
                       <a:fillRect/>
                     </a:stretch>
@@ -554,7 +554,7 @@
                     </pic:cNvPicPr>
                   </pic:nvPicPr>
                   <pic:blipFill>
-                    <a:blip r:embed="rId11"/>
+                    <a:blip r:embed="rId12"/>
                     <a:stretch>
                       <a:fillRect/>
                     </a:stretch>
@@ -756,7 +756,7 @@
                     </pic:cNvPicPr>
                   </pic:nvPicPr>
                   <pic:blipFill>
-                    <a:blip r:embed="rId12"/>
+                    <a:blip r:embed="rId13"/>
                     <a:stretch>
                       <a:fillRect/>
                     </a:stretch>
@@ -934,7 +934,7 @@
                     </pic:cNvPicPr>
                   </pic:nvPicPr>
                   <pic:blipFill>
-                    <a:blip r:embed="rId13"/>
+                    <a:blip r:embed="rId14"/>
                     <a:stretch>
                       <a:fillRect/>
                     </a:stretch>
@@ -1075,7 +1075,7 @@
                     </pic:cNvPicPr>
                   </pic:nvPicPr>
                   <pic:blipFill>
-                    <a:blip r:embed="rId14"/>
+                    <a:blip r:embed="rId15"/>
                     <a:stretch>
                       <a:fillRect/>
                     </a:stretch>
@@ -2699,14 +2699,429 @@
     </w:p>
     <w:p>
       <w:pPr>
-        <w:pStyle w:val="Prrafodelista"/>
-        <w:ind w:left="142" w:hanging="284"/>
+        <w:widowControl/>
         <w:rPr>
           <w:u w:val="single"/>
         </w:rPr>
+      </w:pPr>
+      <w:r>
+        <w:rPr>
+          <w:u w:val="single"/>
+        </w:rPr>
+        <w:lastRenderedPageBreak/>
+        <w:br w:type="page"/>
+      </w:r>
+    </w:p>
+    <w:p>
+      <w:pPr>
+        <w:pStyle w:val="Prrafodelista"/>
+        <w:ind w:left="142" w:hanging="284"/>
+        <w:jc w:val="center"/>
+      </w:pPr>
+      <w:r>
+        <w:lastRenderedPageBreak/>
+        <w:t>Notas de la junta</w:t>
+      </w:r>
+      <w:r>
+        <w:t xml:space="preserve"> del 17 de Mayo</w:t>
+      </w:r>
+    </w:p>
+    <w:p>
+      <w:pPr>
+        <w:pStyle w:val="Prrafodelista"/>
+        <w:ind w:left="142" w:hanging="284"/>
+      </w:pPr>
+    </w:p>
+    <w:p>
+      <w:pPr>
+        <w:pStyle w:val="Prrafodelista"/>
+        <w:ind w:left="142" w:hanging="284"/>
+      </w:pPr>
+      <w:r>
+        <w:t xml:space="preserve">(La marca [C] indica que una nota es </w:t>
+      </w:r>
+      <w:r>
+        <w:t>crítica</w:t>
+      </w:r>
+      <w:r>
+        <w:t xml:space="preserve">, </w:t>
+      </w:r>
+      <w:r>
+        <w:t xml:space="preserve">y </w:t>
+      </w:r>
+      <w:r>
+        <w:t>que se atenderá primero).</w:t>
+      </w:r>
+    </w:p>
+    <w:p>
+      <w:pPr>
+        <w:pStyle w:val="Prrafodelista"/>
+        <w:ind w:left="142" w:hanging="284"/>
+      </w:pPr>
+      <w:r>
+        <w:t>(La marca [D] indica que es difícil, no creo tenerlo para el jueves).</w:t>
+      </w:r>
+    </w:p>
+    <w:p>
+      <w:pPr>
+        <w:pStyle w:val="Prrafodelista"/>
+        <w:ind w:left="142" w:hanging="284"/>
+      </w:pPr>
+      <w:r>
+        <w:t xml:space="preserve">(La respuesta de “listo” indica que ya </w:t>
+      </w:r>
+      <w:r>
+        <w:t>está</w:t>
+      </w:r>
+      <w:r>
+        <w:t>, pero solo se verá hasta que se suba la versión 0.6.4. Espero que este el miércoles 18 temprano)</w:t>
+      </w:r>
+    </w:p>
+    <w:p>
+      <w:pPr>
+        <w:pStyle w:val="Prrafodelista"/>
+        <w:ind w:left="142" w:hanging="284"/>
+      </w:pPr>
+    </w:p>
+    <w:p>
+      <w:pPr>
+        <w:pStyle w:val="Prrafodelista"/>
+        <w:numPr>
+          <w:ilvl w:val="0"/>
+          <w:numId w:val="1"/>
+        </w:numPr>
+        <w:rPr>
+          <w:highlight w:val="lightGray"/>
+        </w:rPr>
+      </w:pPr>
+      <w:r>
+        <w:rPr>
+          <w:highlight w:val="lightGray"/>
+        </w:rPr>
+        <w:t xml:space="preserve">En el listado de los Responsables aún no </w:t>
+      </w:r>
+      <w:r>
+        <w:rPr>
+          <w:highlight w:val="lightGray"/>
+        </w:rPr>
+        <w:t>está</w:t>
+      </w:r>
+      <w:r>
+        <w:rPr>
+          <w:highlight w:val="lightGray"/>
+        </w:rPr>
+        <w:t xml:space="preserve"> la paginación de 100 x página.</w:t>
+      </w:r>
+    </w:p>
+    <w:p>
+      <w:pPr>
+        <w:pStyle w:val="Prrafodelista"/>
+        <w:ind w:left="278"/>
+      </w:pPr>
+      <w:r>
+        <w:rPr>
+          <w:highlight w:val="lightGray"/>
+        </w:rPr>
+        <w:t>R.- Listo</w:t>
+      </w:r>
+    </w:p>
+    <w:p>
+      <w:pPr>
+        <w:pStyle w:val="Prrafodelista"/>
+        <w:ind w:left="278"/>
+      </w:pPr>
+    </w:p>
+    <w:p>
+      <w:pPr>
+        <w:pStyle w:val="Prrafodelista"/>
+        <w:numPr>
+          <w:ilvl w:val="0"/>
+          <w:numId w:val="1"/>
+        </w:numPr>
+      </w:pPr>
+      <w:r>
+        <w:t xml:space="preserve">[C] </w:t>
+      </w:r>
+      <w:r>
+        <w:t xml:space="preserve">Los usuarios normales no requieren estar en la tabla de </w:t>
+      </w:r>
+      <w:proofErr w:type="spellStart"/>
+      <w:r>
+        <w:t>UsuarioAutorizado</w:t>
+      </w:r>
+      <w:proofErr w:type="spellEnd"/>
+      <w:r>
+        <w:t xml:space="preserve"> (correo de Richard)</w:t>
+      </w:r>
+    </w:p>
+    <w:p>
+      <w:pPr>
+        <w:pStyle w:val="Prrafodelista"/>
+        <w:numPr>
+          <w:ilvl w:val="0"/>
+          <w:numId w:val="1"/>
+        </w:numPr>
+      </w:pPr>
+      <w:r>
+        <w:t xml:space="preserve">La búsqueda de equipos falla al buscar algunos casos (Espino a pesar de que Anabel si lo encuentra, </w:t>
+      </w:r>
+      <w:proofErr w:type="spellStart"/>
+      <w:r>
+        <w:t>Dominguez</w:t>
+      </w:r>
+      <w:proofErr w:type="spellEnd"/>
+      <w:r>
+        <w:t xml:space="preserve"> o </w:t>
+      </w:r>
+      <w:proofErr w:type="spellStart"/>
+      <w:r>
+        <w:t>Hernandez</w:t>
+      </w:r>
+      <w:proofErr w:type="spellEnd"/>
+      <w:r>
+        <w:t xml:space="preserve"> a pesar de que si encuentra Irma)</w:t>
+      </w:r>
+    </w:p>
+    <w:p>
+      <w:pPr>
+        <w:pStyle w:val="Prrafodelista"/>
+        <w:numPr>
+          <w:ilvl w:val="0"/>
+          <w:numId w:val="1"/>
+        </w:numPr>
+      </w:pPr>
+      <w:r>
+        <w:t>[C] Al cancelar una autorización, marca un error</w:t>
+      </w:r>
+    </w:p>
+    <w:p>
+      <w:pPr>
+        <w:pStyle w:val="Prrafodelista"/>
+        <w:numPr>
+          <w:ilvl w:val="0"/>
+          <w:numId w:val="1"/>
+        </w:numPr>
+      </w:pPr>
+    </w:p>
+    <w:p>
+      <w:pPr>
+        <w:pStyle w:val="Prrafodelista"/>
+        <w:numPr>
+          <w:ilvl w:val="0"/>
+          <w:numId w:val="1"/>
+        </w:numPr>
+        <w:rPr>
+          <w:highlight w:val="lightGray"/>
+        </w:rPr>
+      </w:pPr>
+      <w:r>
+        <w:rPr>
+          <w:highlight w:val="lightGray"/>
+        </w:rPr>
+        <w:t>Quitar leyenda de Campos Obligatorios en la captura del requerimiento (los campos ya están validados, son obligatorios).</w:t>
+      </w:r>
+    </w:p>
+    <w:p>
+      <w:pPr>
+        <w:pStyle w:val="Prrafodelista"/>
+        <w:ind w:left="278"/>
+      </w:pPr>
+      <w:r>
+        <w:rPr>
+          <w:highlight w:val="lightGray"/>
+        </w:rPr>
+        <w:t>R.- Listo</w:t>
+      </w:r>
+    </w:p>
+    <w:p>
+      <w:pPr>
+        <w:pStyle w:val="Prrafodelista"/>
+        <w:ind w:left="278"/>
+      </w:pPr>
+    </w:p>
+    <w:p>
+      <w:pPr>
+        <w:pStyle w:val="Prrafodelista"/>
+        <w:numPr>
+          <w:ilvl w:val="0"/>
+          <w:numId w:val="1"/>
+        </w:numPr>
+      </w:pPr>
+      <w:r>
+        <w:t>[C] No está mandando correos.</w:t>
+      </w:r>
+    </w:p>
+    <w:p>
+      <w:pPr>
+        <w:pStyle w:val="Prrafodelista"/>
+        <w:numPr>
+          <w:ilvl w:val="0"/>
+          <w:numId w:val="1"/>
+        </w:numPr>
+        <w:rPr>
+          <w:highlight w:val="lightGray"/>
+        </w:rPr>
+      </w:pPr>
+      <w:r>
+        <w:rPr>
+          <w:highlight w:val="lightGray"/>
+        </w:rPr>
+        <w:t>El correo que se manda al asignar un técnico a un incidente, el género no es coherente (mejorar redacción).</w:t>
+      </w:r>
+    </w:p>
+    <w:p>
+      <w:pPr>
+        <w:pStyle w:val="Prrafodelista"/>
+        <w:ind w:left="278"/>
+      </w:pPr>
+      <w:r>
+        <w:rPr>
+          <w:highlight w:val="lightGray"/>
+        </w:rPr>
+        <w:t>R.- Listo</w:t>
+      </w:r>
+    </w:p>
+    <w:p>
+      <w:pPr>
+        <w:pStyle w:val="Prrafodelista"/>
+        <w:ind w:left="278"/>
+      </w:pPr>
+    </w:p>
+    <w:p>
+      <w:pPr>
+        <w:pStyle w:val="Prrafodelista"/>
+        <w:numPr>
+          <w:ilvl w:val="0"/>
+          <w:numId w:val="1"/>
+        </w:numPr>
+      </w:pPr>
+      <w:r>
+        <w:t xml:space="preserve">En pantalla de edición de requerimientos del Aprobador </w:t>
+      </w:r>
+    </w:p>
+    <w:p>
+      <w:pPr>
+        <w:pStyle w:val="Prrafodelista"/>
+        <w:numPr>
+          <w:ilvl w:val="1"/>
+          <w:numId w:val="1"/>
+        </w:numPr>
+      </w:pPr>
+      <w:r>
+        <w:t>Agrandar campos de Nombre del autorizador</w:t>
+      </w:r>
+    </w:p>
+    <w:p>
+      <w:pPr>
+        <w:pStyle w:val="Prrafodelista"/>
+        <w:numPr>
+          <w:ilvl w:val="1"/>
+          <w:numId w:val="1"/>
+        </w:numPr>
+      </w:pPr>
+      <w:r>
+        <w:t>En el equipo, solo poner el tipo del equipo (quitar la leyenda “Según anexo técnico”)</w:t>
+      </w:r>
+    </w:p>
+    <w:p>
+      <w:pPr>
+        <w:pStyle w:val="Prrafodelista"/>
+        <w:numPr>
+          <w:ilvl w:val="1"/>
+          <w:numId w:val="1"/>
+        </w:numPr>
+      </w:pPr>
+      <w:r>
+        <w:t>Mostrar todos los datos de equipo</w:t>
+      </w:r>
+    </w:p>
+    <w:p>
+      <w:pPr>
+        <w:pStyle w:val="Prrafodelista"/>
+        <w:ind w:left="998"/>
+      </w:pPr>
+    </w:p>
+    <w:p>
+      <w:pPr>
+        <w:pStyle w:val="Prrafodelista"/>
+        <w:numPr>
+          <w:ilvl w:val="0"/>
+          <w:numId w:val="1"/>
+        </w:numPr>
+        <w:rPr>
+          <w:highlight w:val="lightGray"/>
+        </w:rPr>
+      </w:pPr>
+      <w:r>
+        <w:rPr>
+          <w:highlight w:val="lightGray"/>
+        </w:rPr>
+        <w:t>Ordenar los técnicos al asignar técnico en los incidentes.</w:t>
+      </w:r>
+    </w:p>
+    <w:p>
+      <w:pPr>
+        <w:pStyle w:val="Prrafodelista"/>
+        <w:ind w:left="278"/>
+      </w:pPr>
+      <w:r>
+        <w:rPr>
+          <w:highlight w:val="lightGray"/>
+        </w:rPr>
+        <w:t>R.- Listo</w:t>
+      </w:r>
+    </w:p>
+    <w:p>
+      <w:pPr>
+        <w:pStyle w:val="Prrafodelista"/>
+        <w:ind w:left="278"/>
       </w:pPr>
       <w:bookmarkStart w:id="0" w:name="_GoBack"/>
       <w:bookmarkEnd w:id="0"/>
+    </w:p>
+    <w:p>
+      <w:pPr>
+        <w:pStyle w:val="Prrafodelista"/>
+        <w:numPr>
+          <w:ilvl w:val="0"/>
+          <w:numId w:val="1"/>
+        </w:numPr>
+      </w:pPr>
+      <w:r>
+        <w:t>[D] Los correos de encuesta se tienen que mandar tres días consecutivos (si no ha sido contestada la encuesta).</w:t>
+      </w:r>
+    </w:p>
+    <w:p>
+      <w:pPr>
+        <w:pStyle w:val="Prrafodelista"/>
+        <w:numPr>
+          <w:ilvl w:val="0"/>
+          <w:numId w:val="1"/>
+        </w:numPr>
+      </w:pPr>
+      <w:r>
+        <w:t>[D] Dar “</w:t>
+      </w:r>
+      <w:proofErr w:type="spellStart"/>
+      <w:r>
+        <w:t>Enter</w:t>
+      </w:r>
+      <w:proofErr w:type="spellEnd"/>
+      <w:r>
+        <w:t>” en algunas pantallas da problema (error : “</w:t>
+      </w:r>
+      <w:r>
+        <w:t>Debe capturar la categoría de su solicitud</w:t>
+      </w:r>
+      <w:r>
+        <w:t>”)</w:t>
+      </w:r>
+    </w:p>
+    <w:p>
+      <w:pPr>
+        <w:pStyle w:val="Prrafodelista"/>
+        <w:ind w:left="278"/>
+      </w:pPr>
     </w:p>
     <w:sectPr>
       <w:pgSz w:w="12240" w:h="15840"/>
@@ -2716,6 +3131,127 @@
     </w:sectPr>
   </w:body>
 </w:document>
+</file>
+
+<file path=word/numbering.xml><?xml version="1.0" encoding="utf-8"?>
+<w:numbering xmlns:wpc="http://schemas.microsoft.com/office/word/2010/wordprocessingCanvas" xmlns:mc="http://schemas.openxmlformats.org/markup-compatibility/2006" xmlns:o="urn:schemas-microsoft-com:office:office" xmlns:r="http://schemas.openxmlformats.org/officeDocument/2006/relationships" xmlns:m="http://schemas.openxmlformats.org/officeDocument/2006/math" xmlns:v="urn:schemas-microsoft-com:vml" xmlns:wp14="http://schemas.microsoft.com/office/word/2010/wordprocessingDrawing" xmlns:wp="http://schemas.openxmlformats.org/drawingml/2006/wordprocessingDrawing" xmlns:w10="urn:schemas-microsoft-com:office:word" xmlns:w="http://schemas.openxmlformats.org/wordprocessingml/2006/main" xmlns:w14="http://schemas.microsoft.com/office/word/2010/wordml" xmlns:wpg="http://schemas.microsoft.com/office/word/2010/wordprocessingGroup" xmlns:wpi="http://schemas.microsoft.com/office/word/2010/wordprocessingInk" xmlns:wne="http://schemas.microsoft.com/office/word/2006/wordml" xmlns:wps="http://schemas.microsoft.com/office/word/2010/wordprocessingShape" mc:Ignorable="w14 wp14">
+  <w:abstractNum w:abstractNumId="0">
+    <w:nsid w:val="529D0B67"/>
+    <w:multiLevelType w:val="hybridMultilevel"/>
+    <w:tmpl w:val="0AACA50C"/>
+    <w:lvl w:ilvl="0" w:tplc="295ABA5C">
+      <w:start w:val="18"/>
+      <w:numFmt w:val="bullet"/>
+      <w:lvlText w:val="-"/>
+      <w:lvlJc w:val="left"/>
+      <w:pPr>
+        <w:ind w:left="278" w:hanging="360"/>
+      </w:pPr>
+      <w:rPr>
+        <w:rFonts w:ascii="Liberation Serif" w:eastAsia="Droid Sans Fallback" w:hAnsi="Liberation Serif" w:cs="FreeSans" w:hint="default"/>
+      </w:rPr>
+    </w:lvl>
+    <w:lvl w:ilvl="1" w:tplc="080A0003">
+      <w:start w:val="1"/>
+      <w:numFmt w:val="bullet"/>
+      <w:lvlText w:val="o"/>
+      <w:lvlJc w:val="left"/>
+      <w:pPr>
+        <w:ind w:left="998" w:hanging="360"/>
+      </w:pPr>
+      <w:rPr>
+        <w:rFonts w:ascii="Courier New" w:hAnsi="Courier New" w:cs="Courier New" w:hint="default"/>
+      </w:rPr>
+    </w:lvl>
+    <w:lvl w:ilvl="2" w:tplc="080A0005" w:tentative="1">
+      <w:start w:val="1"/>
+      <w:numFmt w:val="bullet"/>
+      <w:lvlText w:val=""/>
+      <w:lvlJc w:val="left"/>
+      <w:pPr>
+        <w:ind w:left="1718" w:hanging="360"/>
+      </w:pPr>
+      <w:rPr>
+        <w:rFonts w:ascii="Wingdings" w:hAnsi="Wingdings" w:hint="default"/>
+      </w:rPr>
+    </w:lvl>
+    <w:lvl w:ilvl="3" w:tplc="080A0001" w:tentative="1">
+      <w:start w:val="1"/>
+      <w:numFmt w:val="bullet"/>
+      <w:lvlText w:val=""/>
+      <w:lvlJc w:val="left"/>
+      <w:pPr>
+        <w:ind w:left="2438" w:hanging="360"/>
+      </w:pPr>
+      <w:rPr>
+        <w:rFonts w:ascii="Symbol" w:hAnsi="Symbol" w:hint="default"/>
+      </w:rPr>
+    </w:lvl>
+    <w:lvl w:ilvl="4" w:tplc="080A0003" w:tentative="1">
+      <w:start w:val="1"/>
+      <w:numFmt w:val="bullet"/>
+      <w:lvlText w:val="o"/>
+      <w:lvlJc w:val="left"/>
+      <w:pPr>
+        <w:ind w:left="3158" w:hanging="360"/>
+      </w:pPr>
+      <w:rPr>
+        <w:rFonts w:ascii="Courier New" w:hAnsi="Courier New" w:cs="Courier New" w:hint="default"/>
+      </w:rPr>
+    </w:lvl>
+    <w:lvl w:ilvl="5" w:tplc="080A0005" w:tentative="1">
+      <w:start w:val="1"/>
+      <w:numFmt w:val="bullet"/>
+      <w:lvlText w:val=""/>
+      <w:lvlJc w:val="left"/>
+      <w:pPr>
+        <w:ind w:left="3878" w:hanging="360"/>
+      </w:pPr>
+      <w:rPr>
+        <w:rFonts w:ascii="Wingdings" w:hAnsi="Wingdings" w:hint="default"/>
+      </w:rPr>
+    </w:lvl>
+    <w:lvl w:ilvl="6" w:tplc="080A0001" w:tentative="1">
+      <w:start w:val="1"/>
+      <w:numFmt w:val="bullet"/>
+      <w:lvlText w:val=""/>
+      <w:lvlJc w:val="left"/>
+      <w:pPr>
+        <w:ind w:left="4598" w:hanging="360"/>
+      </w:pPr>
+      <w:rPr>
+        <w:rFonts w:ascii="Symbol" w:hAnsi="Symbol" w:hint="default"/>
+      </w:rPr>
+    </w:lvl>
+    <w:lvl w:ilvl="7" w:tplc="080A0003" w:tentative="1">
+      <w:start w:val="1"/>
+      <w:numFmt w:val="bullet"/>
+      <w:lvlText w:val="o"/>
+      <w:lvlJc w:val="left"/>
+      <w:pPr>
+        <w:ind w:left="5318" w:hanging="360"/>
+      </w:pPr>
+      <w:rPr>
+        <w:rFonts w:ascii="Courier New" w:hAnsi="Courier New" w:cs="Courier New" w:hint="default"/>
+      </w:rPr>
+    </w:lvl>
+    <w:lvl w:ilvl="8" w:tplc="080A0005" w:tentative="1">
+      <w:start w:val="1"/>
+      <w:numFmt w:val="bullet"/>
+      <w:lvlText w:val=""/>
+      <w:lvlJc w:val="left"/>
+      <w:pPr>
+        <w:ind w:left="6038" w:hanging="360"/>
+      </w:pPr>
+      <w:rPr>
+        <w:rFonts w:ascii="Wingdings" w:hAnsi="Wingdings" w:hint="default"/>
+      </w:rPr>
+    </w:lvl>
+  </w:abstractNum>
+  <w:num w:numId="1">
+    <w:abstractNumId w:val="0"/>
+  </w:num>
+</w:numbering>
 </file>
 
 <file path=word/styles.xml><?xml version="1.0" encoding="utf-8"?>

</xml_diff>

<commit_message>
Manejando el Enter, parcial 1.
</commit_message>
<xml_diff>
--- a/Docs/revisiones/Pruebas Mayo 2016.docx
+++ b/Docs/revisiones/Pruebas Mayo 2016.docx
@@ -3278,6 +3278,7 @@
           <w:ilvl w:val="0"/>
           <w:numId w:val="0"/>
         </w:numPr>
+        <w:ind w:left="720" w:hanging="0"/>
         <w:rPr>
           <w:highlight w:val="lightGray"/>
         </w:rPr>
@@ -3296,6 +3297,7 @@
           <w:ilvl w:val="0"/>
           <w:numId w:val="0"/>
         </w:numPr>
+        <w:ind w:left="720" w:hanging="0"/>
         <w:rPr/>
       </w:pPr>
       <w:r>
@@ -3309,11 +3311,27 @@
           <w:ilvl w:val="0"/>
           <w:numId w:val="1"/>
         </w:numPr>
-        <w:rPr/>
-      </w:pPr>
-      <w:r>
-        <w:rPr/>
-        <w:t>La búsqueda de equipos falla al buscar algunos casos (Espino a pesar de que Anabel si lo encuentra, Dominguez o Hernandez a pesar de que si encuentra Irma)</w:t>
+        <w:rPr>
+          <w:highlight w:val="lightGray"/>
+        </w:rPr>
+      </w:pPr>
+      <w:r>
+        <w:rPr>
+          <w:highlight w:val="lightGray"/>
+        </w:rPr>
+        <w:t xml:space="preserve">La búsqueda de equipos falla al buscar algunos casos (Espino a pesar de que Anabel si lo encuentra, Dominguez o Hernandez a pesar de que si encuentra Irma, </w:t>
+      </w:r>
+      <w:r>
+        <w:rPr>
+          <w:highlight w:val="lightGray"/>
+        </w:rPr>
+        <w:t>tampoco encuentra el equipo de Richard Peña</w:t>
+      </w:r>
+      <w:r>
+        <w:rPr>
+          <w:highlight w:val="lightGray"/>
+        </w:rPr>
+        <w:t>)</w:t>
       </w:r>
     </w:p>
     <w:p>
@@ -3323,6 +3341,44 @@
           <w:ilvl w:val="0"/>
           <w:numId w:val="0"/>
         </w:numPr>
+        <w:rPr>
+          <w:highlight w:val="lightGray"/>
+        </w:rPr>
+      </w:pPr>
+      <w:r>
+        <w:rPr>
+          <w:highlight w:val="lightGray"/>
+        </w:rPr>
+        <w:t xml:space="preserve">R.- Listo para Anabel y para Irma, </w:t>
+      </w:r>
+      <w:r>
+        <w:rPr>
+          <w:highlight w:val="lightGray"/>
+        </w:rPr>
+        <w:t>el equipo de Richard (id_empleado:3631) es un UPS, pero su código asociado no comienza con “515”, sino que es “AMRW”.</w:t>
+      </w:r>
+    </w:p>
+    <w:p>
+      <w:pPr>
+        <w:pStyle w:val="ListParagraph"/>
+        <w:numPr>
+          <w:ilvl w:val="0"/>
+          <w:numId w:val="0"/>
+        </w:numPr>
+        <w:rPr/>
+      </w:pPr>
+      <w:r>
+        <w:rPr/>
+      </w:r>
+    </w:p>
+    <w:p>
+      <w:pPr>
+        <w:pStyle w:val="ListParagraph"/>
+        <w:numPr>
+          <w:ilvl w:val="0"/>
+          <w:numId w:val="0"/>
+        </w:numPr>
+        <w:ind w:left="720" w:hanging="0"/>
         <w:rPr/>
       </w:pPr>
       <w:r>
@@ -3354,6 +3410,7 @@
           <w:ilvl w:val="0"/>
           <w:numId w:val="0"/>
         </w:numPr>
+        <w:ind w:left="720" w:hanging="0"/>
         <w:rPr>
           <w:highlight w:val="lightGray"/>
         </w:rPr>
@@ -3372,6 +3429,7 @@
           <w:ilvl w:val="0"/>
           <w:numId w:val="0"/>
         </w:numPr>
+        <w:ind w:left="720" w:hanging="0"/>
         <w:rPr/>
       </w:pPr>
       <w:r>
@@ -3444,6 +3502,7 @@
           <w:ilvl w:val="0"/>
           <w:numId w:val="0"/>
         </w:numPr>
+        <w:ind w:left="720" w:hanging="0"/>
         <w:rPr>
           <w:highlight w:val="lightGray"/>
         </w:rPr>
@@ -3462,7 +3521,7 @@
           <w:ilvl w:val="0"/>
           <w:numId w:val="0"/>
         </w:numPr>
-        <w:ind w:hanging="0"/>
+        <w:ind w:left="720" w:hanging="0"/>
         <w:rPr/>
       </w:pPr>
       <w:r>
@@ -3517,10 +3576,14 @@
           <w:ilvl w:val="0"/>
           <w:numId w:val="1"/>
         </w:numPr>
-        <w:rPr/>
-      </w:pPr>
-      <w:r>
-        <w:rPr/>
+        <w:rPr>
+          <w:highlight w:val="lightGray"/>
+        </w:rPr>
+      </w:pPr>
+      <w:r>
+        <w:rPr>
+          <w:highlight w:val="lightGray"/>
+        </w:rPr>
         <w:t xml:space="preserve">En pantalla de edición de requerimientos del Aprobador </w:t>
       </w:r>
     </w:p>
@@ -3531,11 +3594,33 @@
           <w:ilvl w:val="1"/>
           <w:numId w:val="1"/>
         </w:numPr>
-        <w:rPr/>
-      </w:pPr>
-      <w:r>
-        <w:rPr/>
+        <w:rPr>
+          <w:highlight w:val="lightGray"/>
+        </w:rPr>
+      </w:pPr>
+      <w:r>
+        <w:rPr>
+          <w:highlight w:val="lightGray"/>
+        </w:rPr>
         <w:t>Agrandar campos de Nombre del autorizador</w:t>
+      </w:r>
+    </w:p>
+    <w:p>
+      <w:pPr>
+        <w:pStyle w:val="ListParagraph"/>
+        <w:numPr>
+          <w:ilvl w:val="0"/>
+          <w:numId w:val="0"/>
+        </w:numPr>
+        <w:rPr>
+          <w:highlight w:val="lightGray"/>
+        </w:rPr>
+      </w:pPr>
+      <w:r>
+        <w:rPr>
+          <w:highlight w:val="lightGray"/>
+        </w:rPr>
+        <w:t>R.- Listo</w:t>
       </w:r>
     </w:p>
     <w:p>
@@ -3545,11 +3630,33 @@
           <w:ilvl w:val="1"/>
           <w:numId w:val="1"/>
         </w:numPr>
-        <w:rPr/>
-      </w:pPr>
-      <w:r>
-        <w:rPr/>
+        <w:rPr>
+          <w:highlight w:val="lightGray"/>
+        </w:rPr>
+      </w:pPr>
+      <w:r>
+        <w:rPr>
+          <w:highlight w:val="lightGray"/>
+        </w:rPr>
         <w:t>En el equipo, solo poner el tipo del equipo (quitar la leyenda “Según anexo técnico”)</w:t>
+      </w:r>
+    </w:p>
+    <w:p>
+      <w:pPr>
+        <w:pStyle w:val="ListParagraph"/>
+        <w:numPr>
+          <w:ilvl w:val="0"/>
+          <w:numId w:val="0"/>
+        </w:numPr>
+        <w:rPr>
+          <w:highlight w:val="lightGray"/>
+        </w:rPr>
+      </w:pPr>
+      <w:r>
+        <w:rPr>
+          <w:highlight w:val="lightGray"/>
+        </w:rPr>
+        <w:t>R.- Listo</w:t>
       </w:r>
     </w:p>
     <w:p>
@@ -3559,11 +3666,33 @@
           <w:ilvl w:val="1"/>
           <w:numId w:val="1"/>
         </w:numPr>
-        <w:rPr/>
-      </w:pPr>
-      <w:r>
-        <w:rPr/>
+        <w:rPr>
+          <w:highlight w:val="lightGray"/>
+        </w:rPr>
+      </w:pPr>
+      <w:r>
+        <w:rPr>
+          <w:highlight w:val="lightGray"/>
+        </w:rPr>
         <w:t>Mostrar todos los datos de equipo</w:t>
+      </w:r>
+    </w:p>
+    <w:p>
+      <w:pPr>
+        <w:pStyle w:val="ListParagraph"/>
+        <w:numPr>
+          <w:ilvl w:val="0"/>
+          <w:numId w:val="0"/>
+        </w:numPr>
+        <w:rPr>
+          <w:highlight w:val="lightGray"/>
+        </w:rPr>
+      </w:pPr>
+      <w:r>
+        <w:rPr>
+          <w:highlight w:val="lightGray"/>
+        </w:rPr>
+        <w:t>R.- Listo</w:t>
       </w:r>
     </w:p>
     <w:p>
@@ -3712,6 +3841,7 @@
       </w:pPr>
       <w:rPr>
         <w:rFonts w:ascii="Wingdings" w:hAnsi="Wingdings" w:cs="Wingdings" w:hint="default"/>
+        <w:rFonts w:cs="Wingdings"/>
       </w:rPr>
     </w:lvl>
     <w:lvl w:ilvl="3">
@@ -3724,6 +3854,7 @@
       </w:pPr>
       <w:rPr>
         <w:rFonts w:ascii="Symbol" w:hAnsi="Symbol" w:cs="Symbol" w:hint="default"/>
+        <w:rFonts w:cs="Symbol"/>
       </w:rPr>
     </w:lvl>
     <w:lvl w:ilvl="4">
@@ -3749,6 +3880,7 @@
       </w:pPr>
       <w:rPr>
         <w:rFonts w:ascii="Wingdings" w:hAnsi="Wingdings" w:cs="Wingdings" w:hint="default"/>
+        <w:rFonts w:cs="Wingdings"/>
       </w:rPr>
     </w:lvl>
     <w:lvl w:ilvl="6">
@@ -3761,6 +3893,7 @@
       </w:pPr>
       <w:rPr>
         <w:rFonts w:ascii="Symbol" w:hAnsi="Symbol" w:cs="Symbol" w:hint="default"/>
+        <w:rFonts w:cs="Symbol"/>
       </w:rPr>
     </w:lvl>
     <w:lvl w:ilvl="7">
@@ -3786,6 +3919,7 @@
       </w:pPr>
       <w:rPr>
         <w:rFonts w:ascii="Wingdings" w:hAnsi="Wingdings" w:cs="Wingdings" w:hint="default"/>
+        <w:rFonts w:cs="Wingdings"/>
       </w:rPr>
     </w:lvl>
   </w:abstractNum>
@@ -3923,7 +4057,6 @@
     <w:rPrDefault>
       <w:rPr>
         <w:rFonts w:ascii="Liberation Serif" w:hAnsi="Liberation Serif" w:eastAsia="Droid Sans Fallback" w:cs="FreeSans"/>
-        <w:sz w:val="24"/>
         <w:szCs w:val="24"/>
         <w:lang w:val="es-MX" w:eastAsia="zh-CN" w:bidi="hi-IN"/>
       </w:rPr>
@@ -4081,7 +4214,7 @@
     </w:pPr>
     <w:rPr>
       <w:rFonts w:ascii="Liberation Serif" w:hAnsi="Liberation Serif" w:eastAsia="Droid Sans Fallback" w:cs="FreeSans"/>
-      <w:color w:val="auto"/>
+      <w:color w:val="00000A"/>
       <w:sz w:val="24"/>
       <w:szCs w:val="24"/>
       <w:lang w:val="es-MX" w:eastAsia="zh-CN" w:bidi="hi-IN"/>
@@ -4107,6 +4240,34 @@
     <w:qFormat/>
     <w:rPr>
       <w:rFonts w:cs="Courier New"/>
+    </w:rPr>
+  </w:style>
+  <w:style w:type="character" w:styleId="ListLabel3">
+    <w:name w:val="ListLabel 3"/>
+    <w:qFormat/>
+    <w:rPr>
+      <w:rFonts w:cs="FreeSans"/>
+    </w:rPr>
+  </w:style>
+  <w:style w:type="character" w:styleId="ListLabel4">
+    <w:name w:val="ListLabel 4"/>
+    <w:qFormat/>
+    <w:rPr>
+      <w:rFonts w:cs="Courier New"/>
+    </w:rPr>
+  </w:style>
+  <w:style w:type="character" w:styleId="ListLabel5">
+    <w:name w:val="ListLabel 5"/>
+    <w:qFormat/>
+    <w:rPr>
+      <w:rFonts w:cs="Wingdings"/>
+    </w:rPr>
+  </w:style>
+  <w:style w:type="character" w:styleId="ListLabel6">
+    <w:name w:val="ListLabel 6"/>
+    <w:qFormat/>
+    <w:rPr>
+      <w:rFonts w:cs="Symbol"/>
     </w:rPr>
   </w:style>
   <w:style w:type="paragraph" w:styleId="Heading" w:customStyle="1">

</xml_diff>

<commit_message>
Incidente, Requerimiento: Ordenamiento en las listas, cambiar el sentido.
</commit_message>
<xml_diff>
--- a/Docs/revisiones/Pruebas Mayo 2016.docx
+++ b/Docs/revisiones/Pruebas Mayo 2016.docx
@@ -4166,13 +4166,7 @@
         <w:rPr>
           <w:highlight w:val="lightGray"/>
         </w:rPr>
-        <w:t xml:space="preserve">1.- </w:t>
-      </w:r>
-      <w:r>
-        <w:rPr>
-          <w:highlight w:val="lightGray"/>
-        </w:rPr>
-        <w:t>En la pantalla del Gestor, al editar el detalle, la categoría mostrada (“Aplicativo de Computo”) no es la capturada.</w:t>
+        <w:t>1.- En la pantalla del Gestor, al editar el detalle, la categoría mostrada (“Aplicativo de Computo”) no es la capturada.</w:t>
       </w:r>
     </w:p>
     <w:p>
@@ -4268,13 +4262,7 @@
         <w:rPr>
           <w:highlight w:val="lightGray"/>
         </w:rPr>
-        <w:t xml:space="preserve">3.- </w:t>
-      </w:r>
-      <w:r>
-        <w:rPr>
-          <w:highlight w:val="lightGray"/>
-        </w:rPr>
-        <w:t>Agrandar el campo de área en todas las pantallas. (encoger el campo de extensión).</w:t>
+        <w:t>3.- Agrandar el campo de área en todas las pantallas. (encoger el campo de extensión).</w:t>
       </w:r>
     </w:p>
     <w:p>
@@ -4408,30 +4396,23 @@
       </w:pPr>
       <w:r>
         <w:rPr/>
+        <w:t>[D][P] Validar en la siguiente versión del sistema si ya esta incluido el manejo de correos durante dos días para la invitación a contestar la encuesta de servicio.</w:t>
+      </w:r>
+    </w:p>
+    <w:p>
+      <w:pPr>
+        <w:pStyle w:val="ListParagraph"/>
+        <w:spacing w:before="0" w:after="200"/>
+        <w:ind w:left="278" w:hanging="0"/>
+        <w:contextualSpacing/>
+        <w:rPr/>
+      </w:pPr>
+      <w:bookmarkStart w:id="3" w:name="__DdeLink__293_849501681"/>
+      <w:r>
+        <w:rPr/>
         <w:t>[D][P]</w:t>
       </w:r>
-      <w:r>
-        <w:rPr/>
-        <w:t xml:space="preserve"> Validar en la siguiente versión del sistema si ya esta incluido el manejo de correos durante dos días para la invitación a contestar la encuesta de servicio.</w:t>
-      </w:r>
-    </w:p>
-    <w:p>
-      <w:pPr>
-        <w:pStyle w:val="ListParagraph"/>
-        <w:spacing w:before="0" w:after="200"/>
-        <w:ind w:left="278" w:hanging="0"/>
-        <w:contextualSpacing/>
-        <w:rPr/>
-      </w:pPr>
-      <w:r>
-        <w:rPr/>
-        <w:t>[D]</w:t>
-      </w:r>
-      <w:r>
-        <w:rPr/>
-        <w:t>[P]</w:t>
-      </w:r>
-      <w:bookmarkEnd w:id="2"/>
+      <w:bookmarkEnd w:id="3"/>
       <w:r>
         <w:rPr/>
         <w:t xml:space="preserve"> Dar “Enter” en algunas pantallas da problema (error : “Debe capturar la categoría de su solicitud”). Este error es de la lista anterior.</w:t>
@@ -4772,11 +4753,349 @@
       </w:pPr>
       <w:r>
         <w:rPr/>
-        <w:t>Notas de la junta del 2</w:t>
-      </w:r>
-      <w:r>
-        <w:rPr/>
-        <w:t>7</w:t>
+        <w:t>Notas de la junta del 27 de Mayo del 2016</w:t>
+      </w:r>
+    </w:p>
+    <w:p>
+      <w:pPr>
+        <w:pStyle w:val="ListParagraph"/>
+        <w:spacing w:before="0" w:after="200"/>
+        <w:ind w:left="278" w:hanging="0"/>
+        <w:contextualSpacing/>
+        <w:rPr/>
+      </w:pPr>
+      <w:r>
+        <w:rPr/>
+      </w:r>
+    </w:p>
+    <w:p>
+      <w:pPr>
+        <w:pStyle w:val="ListParagraph"/>
+        <w:spacing w:before="0" w:after="200"/>
+        <w:ind w:left="278" w:hanging="0"/>
+        <w:contextualSpacing/>
+        <w:rPr/>
+      </w:pPr>
+      <w:r>
+        <w:rPr/>
+        <w:t>[D][P] Significa que estos (dos) puntos son difíciles y que siguen pendientes de revisiones anteriores. Estos puntos no impiden que se revise y pruebe el resto del sistema.</w:t>
+      </w:r>
+    </w:p>
+    <w:p>
+      <w:pPr>
+        <w:pStyle w:val="ListParagraph"/>
+        <w:spacing w:before="0" w:after="200"/>
+        <w:ind w:left="278" w:hanging="0"/>
+        <w:contextualSpacing/>
+        <w:rPr/>
+      </w:pPr>
+      <w:r>
+        <w:rPr/>
+      </w:r>
+    </w:p>
+    <w:p>
+      <w:pPr>
+        <w:pStyle w:val="ListParagraph"/>
+        <w:spacing w:before="0" w:after="200"/>
+        <w:ind w:left="278" w:hanging="0"/>
+        <w:contextualSpacing/>
+        <w:rPr/>
+      </w:pPr>
+      <w:r>
+        <w:rPr/>
+      </w:r>
+    </w:p>
+    <w:p>
+      <w:pPr>
+        <w:pStyle w:val="ListParagraph"/>
+        <w:spacing w:before="0" w:after="200"/>
+        <w:ind w:left="278" w:hanging="0"/>
+        <w:contextualSpacing/>
+        <w:rPr>
+          <w:highlight w:val="lightGray"/>
+        </w:rPr>
+      </w:pPr>
+      <w:r>
+        <w:rPr>
+          <w:highlight w:val="lightGray"/>
+        </w:rPr>
+        <w:t>1.- En la pantalla del Gestor, cambiar el área para poner más detalle (que poner por ejempo “DGAITS”).</w:t>
+      </w:r>
+    </w:p>
+    <w:p>
+      <w:pPr>
+        <w:pStyle w:val="ListParagraph"/>
+        <w:spacing w:before="0" w:after="200"/>
+        <w:ind w:left="278" w:hanging="0"/>
+        <w:contextualSpacing/>
+        <w:rPr>
+          <w:highlight w:val="lightGray"/>
+        </w:rPr>
+      </w:pPr>
+      <w:r>
+        <w:rPr>
+          <w:highlight w:val="lightGray"/>
+        </w:rPr>
+        <w:t>R.- Listo.</w:t>
+      </w:r>
+    </w:p>
+    <w:p>
+      <w:pPr>
+        <w:pStyle w:val="ListParagraph"/>
+        <w:spacing w:before="0" w:after="200"/>
+        <w:ind w:left="278" w:hanging="0"/>
+        <w:contextualSpacing/>
+        <w:rPr>
+          <w:highlight w:val="lightGray"/>
+        </w:rPr>
+      </w:pPr>
+      <w:r>
+        <w:rPr>
+          <w:highlight w:val="lightGray"/>
+        </w:rPr>
+      </w:r>
+    </w:p>
+    <w:p>
+      <w:pPr>
+        <w:pStyle w:val="ListParagraph"/>
+        <w:spacing w:before="0" w:after="200"/>
+        <w:ind w:left="278" w:hanging="0"/>
+        <w:contextualSpacing/>
+        <w:rPr>
+          <w:highlight w:val="lightGray"/>
+        </w:rPr>
+      </w:pPr>
+      <w:r>
+        <w:rPr>
+          <w:highlight w:val="lightGray"/>
+        </w:rPr>
+        <w:t>2.- Al mostrar los incidentes 65/2016 y 66/2016 marca un error.</w:t>
+      </w:r>
+    </w:p>
+    <w:p>
+      <w:pPr>
+        <w:pStyle w:val="ListParagraph"/>
+        <w:spacing w:before="0" w:after="200"/>
+        <w:ind w:left="278" w:hanging="0"/>
+        <w:contextualSpacing/>
+        <w:rPr>
+          <w:highlight w:val="lightGray"/>
+        </w:rPr>
+      </w:pPr>
+      <w:r>
+        <w:rPr>
+          <w:highlight w:val="lightGray"/>
+        </w:rPr>
+        <w:t>R.- Listo.</w:t>
+      </w:r>
+    </w:p>
+    <w:p>
+      <w:pPr>
+        <w:pStyle w:val="ListParagraph"/>
+        <w:spacing w:before="0" w:after="200"/>
+        <w:ind w:left="278" w:hanging="0"/>
+        <w:contextualSpacing/>
+        <w:rPr/>
+      </w:pPr>
+      <w:r>
+        <w:rPr/>
+      </w:r>
+    </w:p>
+    <w:p>
+      <w:pPr>
+        <w:pStyle w:val="ListParagraph"/>
+        <w:spacing w:before="0" w:after="200"/>
+        <w:ind w:left="278" w:hanging="0"/>
+        <w:contextualSpacing/>
+        <w:rPr>
+          <w:highlight w:val="lightGray"/>
+        </w:rPr>
+      </w:pPr>
+      <w:r>
+        <w:rPr>
+          <w:highlight w:val="lightGray"/>
+        </w:rPr>
+        <w:t>3.- Agrandar el campo de área en todas las pantallas. (encoger el campo de extensión).</w:t>
+      </w:r>
+    </w:p>
+    <w:p>
+      <w:pPr>
+        <w:pStyle w:val="ListParagraph"/>
+        <w:spacing w:before="0" w:after="200"/>
+        <w:ind w:left="278" w:hanging="0"/>
+        <w:contextualSpacing/>
+        <w:rPr>
+          <w:highlight w:val="lightGray"/>
+        </w:rPr>
+      </w:pPr>
+      <w:r>
+        <w:rPr>
+          <w:highlight w:val="lightGray"/>
+        </w:rPr>
+        <w:t>R.- Listo, también se usa más el nuevo valor de área y de extensión.</w:t>
+      </w:r>
+    </w:p>
+    <w:p>
+      <w:pPr>
+        <w:pStyle w:val="ListParagraph"/>
+        <w:spacing w:before="0" w:after="200"/>
+        <w:ind w:left="278" w:hanging="0"/>
+        <w:contextualSpacing/>
+        <w:rPr/>
+      </w:pPr>
+      <w:r>
+        <w:rPr/>
+      </w:r>
+    </w:p>
+    <w:p>
+      <w:pPr>
+        <w:pStyle w:val="ListParagraph"/>
+        <w:spacing w:before="0" w:after="200"/>
+        <w:ind w:left="278" w:hanging="0"/>
+        <w:contextualSpacing/>
+        <w:rPr>
+          <w:highlight w:val="lightGray"/>
+        </w:rPr>
+      </w:pPr>
+      <w:r>
+        <w:rPr>
+          <w:highlight w:val="lightGray"/>
+        </w:rPr>
+        <w:t>4.- Reducir el campo de la extensión en todas las pantallas.</w:t>
+      </w:r>
+    </w:p>
+    <w:p>
+      <w:pPr>
+        <w:pStyle w:val="ListParagraph"/>
+        <w:spacing w:before="0" w:after="200"/>
+        <w:ind w:left="278" w:hanging="0"/>
+        <w:contextualSpacing/>
+        <w:rPr>
+          <w:highlight w:val="lightGray"/>
+        </w:rPr>
+      </w:pPr>
+      <w:r>
+        <w:rPr>
+          <w:highlight w:val="lightGray"/>
+        </w:rPr>
+        <w:t>R.- Listo.</w:t>
+      </w:r>
+    </w:p>
+    <w:p>
+      <w:pPr>
+        <w:pStyle w:val="ListParagraph"/>
+        <w:spacing w:before="0" w:after="200"/>
+        <w:ind w:left="278" w:hanging="0"/>
+        <w:contextualSpacing/>
+        <w:rPr/>
+      </w:pPr>
+      <w:r>
+        <w:rPr/>
+      </w:r>
+    </w:p>
+    <w:p>
+      <w:pPr>
+        <w:pStyle w:val="ListParagraph"/>
+        <w:spacing w:before="0" w:after="200"/>
+        <w:ind w:left="278" w:hanging="0"/>
+        <w:contextualSpacing/>
+        <w:rPr>
+          <w:highlight w:val="lightGray"/>
+        </w:rPr>
+      </w:pPr>
+      <w:r>
+        <w:rPr>
+          <w:highlight w:val="lightGray"/>
+        </w:rPr>
+        <w:t>5.- Al capturar la extensión, actualmente permite que se quede un cero a la izquierda.</w:t>
+      </w:r>
+    </w:p>
+    <w:p>
+      <w:pPr>
+        <w:pStyle w:val="ListParagraph"/>
+        <w:spacing w:before="0" w:after="200"/>
+        <w:ind w:left="278" w:hanging="0"/>
+        <w:contextualSpacing/>
+        <w:rPr>
+          <w:highlight w:val="lightGray"/>
+        </w:rPr>
+      </w:pPr>
+      <w:r>
+        <w:rPr>
+          <w:highlight w:val="lightGray"/>
+        </w:rPr>
+        <w:t>R.- Listo.</w:t>
+      </w:r>
+    </w:p>
+    <w:p>
+      <w:pPr>
+        <w:pStyle w:val="ListParagraph"/>
+        <w:spacing w:before="0" w:after="200"/>
+        <w:ind w:left="278" w:hanging="0"/>
+        <w:contextualSpacing/>
+        <w:rPr/>
+      </w:pPr>
+      <w:r>
+        <w:rPr/>
+      </w:r>
+    </w:p>
+    <w:p>
+      <w:pPr>
+        <w:pStyle w:val="ListParagraph"/>
+        <w:spacing w:before="0" w:after="200"/>
+        <w:ind w:left="278" w:hanging="0"/>
+        <w:contextualSpacing/>
+        <w:rPr/>
+      </w:pPr>
+      <w:r>
+        <w:rPr/>
+        <w:t>[D][P] Validar en la siguiente versión del sistema si ya esta incluido el manejo de correos durante dos días para la invitación a contestar la encuesta de servicio.</w:t>
+      </w:r>
+    </w:p>
+    <w:p>
+      <w:pPr>
+        <w:pStyle w:val="ListParagraph"/>
+        <w:spacing w:before="0" w:after="200"/>
+        <w:ind w:left="278" w:hanging="0"/>
+        <w:contextualSpacing/>
+        <w:rPr/>
+      </w:pPr>
+      <w:r>
+        <w:rPr/>
+        <w:t>[D][P] Dar “Enter” en algunas pantallas da problema (error : “Debe capturar la categoría de su solicitud”). Este error es de la lista anterior.</w:t>
+      </w:r>
+    </w:p>
+    <w:p>
+      <w:pPr>
+        <w:pStyle w:val="ListParagraph"/>
+        <w:spacing w:before="0" w:after="200"/>
+        <w:ind w:left="278" w:hanging="0"/>
+        <w:contextualSpacing/>
+        <w:rPr/>
+      </w:pPr>
+      <w:r>
+        <w:rPr/>
+      </w:r>
+      <w:r>
+        <w:br w:type="page"/>
+      </w:r>
+    </w:p>
+    <w:p>
+      <w:pPr>
+        <w:pStyle w:val="ListParagraph"/>
+        <w:spacing w:before="0" w:after="200"/>
+        <w:ind w:left="278" w:hanging="0"/>
+        <w:contextualSpacing/>
+        <w:jc w:val="center"/>
+        <w:rPr/>
+      </w:pPr>
+      <w:r>
+        <w:rPr/>
+        <w:t xml:space="preserve">Notas de la junta del </w:t>
+      </w:r>
+      <w:r>
+        <w:rPr/>
+        <w:t>30</w:t>
       </w:r>
       <w:r>
         <w:rPr/>
@@ -4789,86 +5108,38 @@
         <w:spacing w:before="0" w:after="200"/>
         <w:ind w:left="278" w:hanging="0"/>
         <w:contextualSpacing/>
-        <w:rPr/>
-      </w:pPr>
-      <w:r>
-        <w:rPr/>
-      </w:r>
-    </w:p>
-    <w:p>
-      <w:pPr>
-        <w:pStyle w:val="ListParagraph"/>
-        <w:spacing w:before="0" w:after="200"/>
-        <w:ind w:left="278" w:hanging="0"/>
-        <w:contextualSpacing/>
-        <w:rPr/>
-      </w:pPr>
-      <w:r>
-        <w:rPr/>
-        <w:t>[D][P] Significa que estos (dos) puntos son difíciles y que siguen pendientes de revisiones anteriores. Estos puntos no impiden que se revise y pruebe el resto del sistema.</w:t>
-      </w:r>
-    </w:p>
-    <w:p>
-      <w:pPr>
-        <w:pStyle w:val="ListParagraph"/>
-        <w:spacing w:before="0" w:after="200"/>
-        <w:ind w:left="278" w:hanging="0"/>
-        <w:contextualSpacing/>
-        <w:rPr/>
-      </w:pPr>
-      <w:r>
-        <w:rPr/>
-      </w:r>
-    </w:p>
-    <w:p>
-      <w:pPr>
-        <w:pStyle w:val="ListParagraph"/>
-        <w:spacing w:before="0" w:after="200"/>
-        <w:ind w:left="278" w:hanging="0"/>
-        <w:contextualSpacing/>
-        <w:rPr/>
-      </w:pPr>
-      <w:r>
-        <w:rPr/>
-      </w:r>
-    </w:p>
-    <w:p>
-      <w:pPr>
-        <w:pStyle w:val="ListParagraph"/>
-        <w:spacing w:before="0" w:after="200"/>
-        <w:ind w:left="278" w:hanging="0"/>
-        <w:contextualSpacing/>
-        <w:rPr>
-          <w:highlight w:val="lightGray"/>
-        </w:rPr>
-      </w:pPr>
-      <w:r>
-        <w:rPr>
-          <w:highlight w:val="lightGray"/>
-        </w:rPr>
-        <w:t xml:space="preserve">1.- </w:t>
-      </w:r>
-      <w:r>
-        <w:rPr>
-          <w:highlight w:val="lightGray"/>
-        </w:rPr>
-        <w:t>En la pantalla del Gestor, cambiar el área para poner más detalle (que poner por ejempo “DGAITS”).</w:t>
-      </w:r>
-    </w:p>
-    <w:p>
-      <w:pPr>
-        <w:pStyle w:val="ListParagraph"/>
-        <w:spacing w:before="0" w:after="200"/>
-        <w:ind w:left="278" w:hanging="0"/>
-        <w:contextualSpacing/>
-        <w:rPr>
-          <w:highlight w:val="lightGray"/>
-        </w:rPr>
-      </w:pPr>
-      <w:r>
-        <w:rPr>
-          <w:highlight w:val="lightGray"/>
-        </w:rPr>
+        <w:jc w:val="center"/>
+        <w:rPr/>
+      </w:pPr>
+      <w:r>
+        <w:rPr/>
+      </w:r>
+    </w:p>
+    <w:p>
+      <w:pPr>
+        <w:pStyle w:val="ListParagraph"/>
+        <w:spacing w:before="0" w:after="200"/>
+        <w:ind w:left="278" w:hanging="0"/>
+        <w:contextualSpacing/>
+        <w:jc w:val="left"/>
+        <w:rPr/>
+      </w:pPr>
+      <w:r>
+        <w:rPr/>
+        <w:t>En el campo de extensión no se debe poner un cero al inicio.</w:t>
+      </w:r>
+    </w:p>
+    <w:p>
+      <w:pPr>
+        <w:pStyle w:val="ListParagraph"/>
+        <w:spacing w:before="0" w:after="200"/>
+        <w:ind w:left="278" w:hanging="0"/>
+        <w:contextualSpacing/>
+        <w:jc w:val="left"/>
+        <w:rPr/>
+      </w:pPr>
+      <w:r>
+        <w:rPr/>
         <w:t>R.- Listo.</w:t>
       </w:r>
     </w:p>
@@ -4878,242 +5149,24 @@
         <w:spacing w:before="0" w:after="200"/>
         <w:ind w:left="278" w:hanging="0"/>
         <w:contextualSpacing/>
-        <w:rPr>
-          <w:highlight w:val="lightGray"/>
-        </w:rPr>
-      </w:pPr>
-      <w:r>
-        <w:rPr>
-          <w:highlight w:val="lightGray"/>
-        </w:rPr>
-      </w:r>
-    </w:p>
-    <w:p>
-      <w:pPr>
-        <w:pStyle w:val="ListParagraph"/>
-        <w:spacing w:before="0" w:after="200"/>
-        <w:ind w:left="278" w:hanging="0"/>
-        <w:contextualSpacing/>
-        <w:rPr>
-          <w:highlight w:val="lightGray"/>
-        </w:rPr>
-      </w:pPr>
-      <w:r>
-        <w:rPr>
-          <w:highlight w:val="lightGray"/>
-        </w:rPr>
-        <w:t>2.- Al mostrar los incidentes 65/2016 y 66/2016 marca un error.</w:t>
-      </w:r>
-    </w:p>
-    <w:p>
-      <w:pPr>
-        <w:pStyle w:val="ListParagraph"/>
-        <w:spacing w:before="0" w:after="200"/>
-        <w:ind w:left="278" w:hanging="0"/>
-        <w:contextualSpacing/>
-        <w:rPr>
-          <w:highlight w:val="lightGray"/>
-        </w:rPr>
-      </w:pPr>
-      <w:r>
-        <w:rPr>
-          <w:highlight w:val="lightGray"/>
-        </w:rPr>
-        <w:t>R.- Listo.</w:t>
-      </w:r>
-    </w:p>
-    <w:p>
-      <w:pPr>
-        <w:pStyle w:val="ListParagraph"/>
-        <w:spacing w:before="0" w:after="200"/>
-        <w:ind w:left="278" w:hanging="0"/>
-        <w:contextualSpacing/>
-        <w:rPr/>
-      </w:pPr>
-      <w:r>
-        <w:rPr/>
-      </w:r>
-    </w:p>
-    <w:p>
-      <w:pPr>
-        <w:pStyle w:val="ListParagraph"/>
-        <w:spacing w:before="0" w:after="200"/>
-        <w:ind w:left="278" w:hanging="0"/>
-        <w:contextualSpacing/>
-        <w:rPr>
-          <w:highlight w:val="lightGray"/>
-        </w:rPr>
-      </w:pPr>
-      <w:r>
-        <w:rPr>
-          <w:highlight w:val="lightGray"/>
-        </w:rPr>
-        <w:t xml:space="preserve">3.- </w:t>
-      </w:r>
-      <w:r>
-        <w:rPr>
-          <w:highlight w:val="lightGray"/>
-        </w:rPr>
-        <w:t>Agrandar el campo de área en todas las pantallas. (encoger el campo de extensión).</w:t>
-      </w:r>
-    </w:p>
-    <w:p>
-      <w:pPr>
-        <w:pStyle w:val="ListParagraph"/>
-        <w:spacing w:before="0" w:after="200"/>
-        <w:ind w:left="278" w:hanging="0"/>
-        <w:contextualSpacing/>
-        <w:rPr>
-          <w:highlight w:val="lightGray"/>
-        </w:rPr>
-      </w:pPr>
-      <w:r>
-        <w:rPr>
-          <w:highlight w:val="lightGray"/>
-        </w:rPr>
-        <w:t>R.- Listo, también se usa más el nuevo valor de área y de extensión.</w:t>
-      </w:r>
-    </w:p>
-    <w:p>
-      <w:pPr>
-        <w:pStyle w:val="ListParagraph"/>
-        <w:spacing w:before="0" w:after="200"/>
-        <w:ind w:left="278" w:hanging="0"/>
-        <w:contextualSpacing/>
-        <w:rPr/>
-      </w:pPr>
-      <w:r>
-        <w:rPr/>
-      </w:r>
-    </w:p>
-    <w:p>
-      <w:pPr>
-        <w:pStyle w:val="ListParagraph"/>
-        <w:spacing w:before="0" w:after="200"/>
-        <w:ind w:left="278" w:hanging="0"/>
-        <w:contextualSpacing/>
-        <w:rPr>
-          <w:highlight w:val="lightGray"/>
-        </w:rPr>
-      </w:pPr>
-      <w:r>
-        <w:rPr>
-          <w:highlight w:val="lightGray"/>
-        </w:rPr>
-        <w:t>4.- Reducir el campo de la extensión en todas las pantallas.</w:t>
-      </w:r>
-    </w:p>
-    <w:p>
-      <w:pPr>
-        <w:pStyle w:val="ListParagraph"/>
-        <w:spacing w:before="0" w:after="200"/>
-        <w:ind w:left="278" w:hanging="0"/>
-        <w:contextualSpacing/>
-        <w:rPr>
-          <w:highlight w:val="lightGray"/>
-        </w:rPr>
-      </w:pPr>
-      <w:r>
-        <w:rPr>
-          <w:highlight w:val="lightGray"/>
-        </w:rPr>
-        <w:t>R.- Listo.</w:t>
-      </w:r>
-    </w:p>
-    <w:p>
-      <w:pPr>
-        <w:pStyle w:val="ListParagraph"/>
-        <w:spacing w:before="0" w:after="200"/>
-        <w:ind w:left="278" w:hanging="0"/>
-        <w:contextualSpacing/>
-        <w:rPr/>
-      </w:pPr>
-      <w:r>
-        <w:rPr/>
-      </w:r>
-    </w:p>
-    <w:p>
-      <w:pPr>
-        <w:pStyle w:val="ListParagraph"/>
-        <w:spacing w:before="0" w:after="200"/>
-        <w:ind w:left="278" w:hanging="0"/>
-        <w:contextualSpacing/>
-        <w:rPr>
-          <w:highlight w:val="lightGray"/>
-        </w:rPr>
-      </w:pPr>
-      <w:r>
-        <w:rPr>
-          <w:highlight w:val="lightGray"/>
-        </w:rPr>
-        <w:t>5.- Al capturar la extensión, actualmente permite que se quede un cero a la izquierda.</w:t>
-      </w:r>
-    </w:p>
-    <w:p>
-      <w:pPr>
-        <w:pStyle w:val="ListParagraph"/>
-        <w:spacing w:before="0" w:after="200"/>
-        <w:ind w:left="278" w:hanging="0"/>
-        <w:contextualSpacing/>
-        <w:rPr>
-          <w:highlight w:val="lightGray"/>
-        </w:rPr>
-      </w:pPr>
-      <w:r>
-        <w:rPr>
-          <w:highlight w:val="lightGray"/>
-        </w:rPr>
-        <w:t>R.- Listo.</w:t>
-      </w:r>
-    </w:p>
-    <w:p>
-      <w:pPr>
-        <w:pStyle w:val="ListParagraph"/>
-        <w:spacing w:before="0" w:after="200"/>
-        <w:ind w:left="278" w:hanging="0"/>
-        <w:contextualSpacing/>
-        <w:rPr/>
-      </w:pPr>
-      <w:r>
-        <w:rPr/>
-      </w:r>
-    </w:p>
-    <w:p>
-      <w:pPr>
-        <w:pStyle w:val="ListParagraph"/>
-        <w:spacing w:before="0" w:after="200"/>
-        <w:ind w:left="278" w:hanging="0"/>
-        <w:contextualSpacing/>
-        <w:rPr/>
-      </w:pPr>
-      <w:r>
-        <w:rPr/>
-        <w:t>[D][P]</w:t>
-      </w:r>
-      <w:r>
-        <w:rPr/>
-        <w:t xml:space="preserve"> Validar en la siguiente versión del sistema si ya esta incluido el manejo de correos durante dos días para la invitación a contestar la encuesta de servicio.</w:t>
-      </w:r>
-    </w:p>
-    <w:p>
-      <w:pPr>
-        <w:pStyle w:val="ListParagraph"/>
-        <w:spacing w:before="0" w:after="200"/>
-        <w:ind w:left="278" w:hanging="0"/>
-        <w:contextualSpacing/>
-        <w:rPr/>
-      </w:pPr>
-      <w:r>
-        <w:rPr/>
-        <w:t>[D]</w:t>
-      </w:r>
-      <w:r>
-        <w:rPr/>
-        <w:t>[P]</w:t>
-      </w:r>
-      <w:r>
-        <w:rPr/>
-        <w:t xml:space="preserve"> Dar “Enter” en algunas pantallas da problema (error : “Debe capturar la categoría de su solicitud”). Este error es de la lista anterior.</w:t>
+        <w:jc w:val="left"/>
+        <w:rPr/>
+      </w:pPr>
+      <w:r>
+        <w:rPr/>
+      </w:r>
+    </w:p>
+    <w:p>
+      <w:pPr>
+        <w:pStyle w:val="ListParagraph"/>
+        <w:spacing w:before="0" w:after="200"/>
+        <w:ind w:left="278" w:hanging="0"/>
+        <w:contextualSpacing/>
+        <w:jc w:val="left"/>
+        <w:rPr/>
+      </w:pPr>
+      <w:r>
+        <w:rPr/>
       </w:r>
     </w:p>
     <w:sectPr>
@@ -5620,6 +5673,34 @@
   </w:style>
   <w:style w:type="character" w:styleId="ListLabel10">
     <w:name w:val="ListLabel 10"/>
+    <w:qFormat/>
+    <w:rPr>
+      <w:rFonts w:cs="Symbol"/>
+    </w:rPr>
+  </w:style>
+  <w:style w:type="character" w:styleId="ListLabel11">
+    <w:name w:val="ListLabel 11"/>
+    <w:qFormat/>
+    <w:rPr>
+      <w:rFonts w:cs="FreeSans"/>
+    </w:rPr>
+  </w:style>
+  <w:style w:type="character" w:styleId="ListLabel12">
+    <w:name w:val="ListLabel 12"/>
+    <w:qFormat/>
+    <w:rPr>
+      <w:rFonts w:cs="Courier New"/>
+    </w:rPr>
+  </w:style>
+  <w:style w:type="character" w:styleId="ListLabel13">
+    <w:name w:val="ListLabel 13"/>
+    <w:qFormat/>
+    <w:rPr>
+      <w:rFonts w:cs="Wingdings"/>
+    </w:rPr>
+  </w:style>
+  <w:style w:type="character" w:styleId="ListLabel14">
+    <w:name w:val="ListLabel 14"/>
     <w:qFormat/>
     <w:rPr>
       <w:rFonts w:cs="Symbol"/>

</xml_diff>